<commit_message>
less and greater select
</commit_message>
<xml_diff>
--- a/ВКР.docx
+++ b/ВКР.docx
@@ -604,6 +604,16 @@
         </w:rPr>
         <w:t>TRANSRELATIONAL</w:t>
       </w:r>
+    </w:p>
+    <w:p>
+      <w:pPr>
+        <w:spacing w:line="336" w:lineRule="auto"/>
+        <w:jc w:val="center"/>
+        <w:rPr>
+          <w:sz w:val="28"/>
+          <w:szCs w:val="28"/>
+        </w:rPr>
+      </w:pPr>
     </w:p>
     <w:p>
       <w:pPr>
@@ -1181,363 +1191,39 @@
           </w:p>
         </w:tc>
       </w:tr>
-      <w:tr>
-        <w:trPr>
-          <w:trHeight w:val="397"/>
-        </w:trPr>
-        <w:tc>
-          <w:tcPr>
-            <w:tcW w:w="2093" w:type="dxa"/>
-            <w:vAlign w:val="bottom"/>
-          </w:tcPr>
-          <w:p>
-            <w:pPr>
-              <w:rPr>
-                <w:sz w:val="28"/>
-              </w:rPr>
-            </w:pPr>
-          </w:p>
-        </w:tc>
-        <w:tc>
-          <w:tcPr>
-            <w:tcW w:w="2126" w:type="dxa"/>
-            <w:vAlign w:val="bottom"/>
-          </w:tcPr>
-          <w:p>
-            <w:pPr>
-              <w:jc w:val="center"/>
-              <w:rPr>
-                <w:vertAlign w:val="superscript"/>
-              </w:rPr>
-            </w:pPr>
-          </w:p>
-        </w:tc>
-        <w:tc>
-          <w:tcPr>
-            <w:tcW w:w="2551" w:type="dxa"/>
-            <w:tcBorders>
-              <w:bottom w:val="single" w:sz="4" w:space="0" w:color="auto"/>
-            </w:tcBorders>
-            <w:vAlign w:val="bottom"/>
-          </w:tcPr>
-          <w:p>
-            <w:pPr>
-              <w:rPr>
-                <w:i/>
-                <w:sz w:val="28"/>
-              </w:rPr>
-            </w:pPr>
-          </w:p>
-        </w:tc>
-        <w:tc>
-          <w:tcPr>
-            <w:tcW w:w="266" w:type="dxa"/>
-          </w:tcPr>
-          <w:p>
-            <w:pPr>
-              <w:rPr>
-                <w:i/>
-                <w:sz w:val="28"/>
-              </w:rPr>
-            </w:pPr>
-          </w:p>
-        </w:tc>
-        <w:tc>
-          <w:tcPr>
-            <w:tcW w:w="2623" w:type="dxa"/>
-            <w:vAlign w:val="bottom"/>
-          </w:tcPr>
-          <w:p>
-            <w:pPr>
-              <w:rPr>
-                <w:sz w:val="28"/>
-              </w:rPr>
-            </w:pPr>
-            <w:r>
-              <w:rPr>
-                <w:color w:val="FF0000"/>
-                <w:sz w:val="28"/>
-                <w:szCs w:val="28"/>
-              </w:rPr>
-              <w:t>Иванов И.И.</w:t>
-            </w:r>
-          </w:p>
-        </w:tc>
-      </w:tr>
-      <w:tr>
-        <w:trPr>
-          <w:trHeight w:val="124"/>
-        </w:trPr>
-        <w:tc>
-          <w:tcPr>
-            <w:tcW w:w="2093" w:type="dxa"/>
-            <w:vAlign w:val="bottom"/>
-          </w:tcPr>
-          <w:p>
-            <w:pPr>
-              <w:rPr>
-                <w:sz w:val="28"/>
-              </w:rPr>
-            </w:pPr>
-          </w:p>
-        </w:tc>
-        <w:tc>
-          <w:tcPr>
-            <w:tcW w:w="2126" w:type="dxa"/>
-          </w:tcPr>
-          <w:p>
-            <w:pPr>
-              <w:jc w:val="center"/>
-              <w:rPr>
-                <w:i/>
-                <w:vertAlign w:val="superscript"/>
-              </w:rPr>
-            </w:pPr>
-            <w:r>
-              <w:rPr>
-                <w:i/>
-                <w:vertAlign w:val="superscript"/>
-              </w:rPr>
-              <w:t>(Уч. степень, уч</w:t>
-            </w:r>
-            <w:r>
-              <w:rPr>
-                <w:i/>
-                <w:vertAlign w:val="superscript"/>
-              </w:rPr>
-              <w:t>. звание)</w:t>
-            </w:r>
-          </w:p>
-        </w:tc>
-        <w:tc>
-          <w:tcPr>
-            <w:tcW w:w="2551" w:type="dxa"/>
-            <w:tcBorders>
-              <w:top w:val="single" w:sz="4" w:space="0" w:color="auto"/>
-            </w:tcBorders>
-          </w:tcPr>
-          <w:p>
-            <w:pPr>
-              <w:jc w:val="center"/>
-              <w:rPr>
-                <w:i/>
-                <w:sz w:val="28"/>
-              </w:rPr>
-            </w:pPr>
-            <w:r>
-              <w:rPr>
-                <w:i/>
-                <w:sz w:val="16"/>
-              </w:rPr>
-              <w:t>подпись</w:t>
-            </w:r>
-          </w:p>
-        </w:tc>
-        <w:tc>
-          <w:tcPr>
-            <w:tcW w:w="266" w:type="dxa"/>
-          </w:tcPr>
-          <w:p>
-            <w:pPr>
-              <w:rPr>
-                <w:i/>
-                <w:sz w:val="28"/>
-              </w:rPr>
-            </w:pPr>
-          </w:p>
-        </w:tc>
-        <w:tc>
-          <w:tcPr>
-            <w:tcW w:w="2623" w:type="dxa"/>
-          </w:tcPr>
-          <w:p>
-            <w:pPr>
-              <w:rPr>
-                <w:sz w:val="16"/>
-              </w:rPr>
-            </w:pPr>
-          </w:p>
-        </w:tc>
-      </w:tr>
-      <w:tr>
-        <w:trPr>
-          <w:trHeight w:val="397"/>
-        </w:trPr>
-        <w:tc>
-          <w:tcPr>
-            <w:tcW w:w="2093" w:type="dxa"/>
-            <w:vAlign w:val="bottom"/>
-          </w:tcPr>
-          <w:p>
-            <w:pPr>
-              <w:rPr>
-                <w:sz w:val="28"/>
-              </w:rPr>
-            </w:pPr>
-          </w:p>
-        </w:tc>
-        <w:tc>
-          <w:tcPr>
-            <w:tcW w:w="2126" w:type="dxa"/>
-            <w:vAlign w:val="bottom"/>
-          </w:tcPr>
-          <w:p>
-            <w:pPr>
-              <w:jc w:val="center"/>
-              <w:rPr>
-                <w:vertAlign w:val="superscript"/>
-              </w:rPr>
-            </w:pPr>
-          </w:p>
-        </w:tc>
-        <w:tc>
-          <w:tcPr>
-            <w:tcW w:w="2551" w:type="dxa"/>
-            <w:tcBorders>
-              <w:bottom w:val="single" w:sz="4" w:space="0" w:color="auto"/>
-            </w:tcBorders>
-          </w:tcPr>
-          <w:p>
-            <w:pPr>
-              <w:jc w:val="center"/>
-              <w:rPr>
-                <w:i/>
-                <w:sz w:val="16"/>
-              </w:rPr>
-            </w:pPr>
-          </w:p>
-        </w:tc>
-        <w:tc>
-          <w:tcPr>
-            <w:tcW w:w="266" w:type="dxa"/>
-          </w:tcPr>
-          <w:p>
-            <w:pPr>
-              <w:rPr>
-                <w:i/>
-                <w:sz w:val="28"/>
-              </w:rPr>
-            </w:pPr>
-          </w:p>
-        </w:tc>
-        <w:tc>
-          <w:tcPr>
-            <w:tcW w:w="2623" w:type="dxa"/>
-            <w:vAlign w:val="bottom"/>
-          </w:tcPr>
-          <w:p>
-            <w:pPr>
-              <w:rPr>
-                <w:sz w:val="16"/>
-              </w:rPr>
-            </w:pPr>
-            <w:r>
-              <w:rPr>
-                <w:color w:val="FF0000"/>
-                <w:sz w:val="28"/>
-                <w:szCs w:val="28"/>
-              </w:rPr>
-              <w:t>Иванов И.И.</w:t>
-            </w:r>
-          </w:p>
-        </w:tc>
-      </w:tr>
-      <w:tr>
-        <w:trPr>
-          <w:trHeight w:val="124"/>
-        </w:trPr>
-        <w:tc>
-          <w:tcPr>
-            <w:tcW w:w="2093" w:type="dxa"/>
-            <w:vAlign w:val="bottom"/>
-          </w:tcPr>
-          <w:p>
-            <w:pPr>
-              <w:rPr>
-                <w:sz w:val="28"/>
-              </w:rPr>
-            </w:pPr>
-          </w:p>
-        </w:tc>
-        <w:tc>
-          <w:tcPr>
-            <w:tcW w:w="2126" w:type="dxa"/>
-          </w:tcPr>
-          <w:p>
-            <w:pPr>
-              <w:jc w:val="center"/>
-              <w:rPr>
-                <w:i/>
-                <w:vertAlign w:val="superscript"/>
-              </w:rPr>
-            </w:pPr>
-            <w:r>
-              <w:rPr>
-                <w:i/>
-                <w:vertAlign w:val="superscript"/>
-              </w:rPr>
-              <w:t>(Уч. степень, уч</w:t>
-            </w:r>
-            <w:r>
-              <w:rPr>
-                <w:i/>
-                <w:vertAlign w:val="superscript"/>
-              </w:rPr>
-              <w:t>. звание)</w:t>
-            </w:r>
-          </w:p>
-        </w:tc>
-        <w:tc>
-          <w:tcPr>
-            <w:tcW w:w="2551" w:type="dxa"/>
-            <w:tcBorders>
-              <w:top w:val="single" w:sz="4" w:space="0" w:color="auto"/>
-            </w:tcBorders>
-          </w:tcPr>
-          <w:p>
-            <w:pPr>
-              <w:jc w:val="center"/>
-              <w:rPr>
-                <w:i/>
-                <w:sz w:val="16"/>
-              </w:rPr>
-            </w:pPr>
-            <w:r>
-              <w:rPr>
-                <w:i/>
-                <w:sz w:val="16"/>
-              </w:rPr>
-              <w:t>подпись</w:t>
-            </w:r>
-          </w:p>
-        </w:tc>
-        <w:tc>
-          <w:tcPr>
-            <w:tcW w:w="266" w:type="dxa"/>
-          </w:tcPr>
-          <w:p>
-            <w:pPr>
-              <w:rPr>
-                <w:i/>
-                <w:sz w:val="28"/>
-              </w:rPr>
-            </w:pPr>
-          </w:p>
-        </w:tc>
-        <w:tc>
-          <w:tcPr>
-            <w:tcW w:w="2623" w:type="dxa"/>
-          </w:tcPr>
-          <w:p>
-            <w:pPr>
-              <w:rPr>
-                <w:sz w:val="16"/>
-              </w:rPr>
-            </w:pPr>
-          </w:p>
-        </w:tc>
-      </w:tr>
     </w:tbl>
+    <w:p>
+      <w:pPr>
+        <w:spacing w:line="336" w:lineRule="auto"/>
+        <w:jc w:val="center"/>
+        <w:rPr>
+          <w:bCs/>
+          <w:sz w:val="28"/>
+          <w:szCs w:val="28"/>
+        </w:rPr>
+      </w:pPr>
+    </w:p>
+    <w:p>
+      <w:pPr>
+        <w:spacing w:line="336" w:lineRule="auto"/>
+        <w:jc w:val="center"/>
+        <w:rPr>
+          <w:bCs/>
+          <w:sz w:val="28"/>
+          <w:szCs w:val="28"/>
+        </w:rPr>
+      </w:pPr>
+    </w:p>
+    <w:p>
+      <w:pPr>
+        <w:spacing w:line="336" w:lineRule="auto"/>
+        <w:rPr>
+          <w:bCs/>
+          <w:sz w:val="28"/>
+          <w:szCs w:val="28"/>
+        </w:rPr>
+      </w:pPr>
+    </w:p>
     <w:p>
       <w:pPr>
         <w:spacing w:line="336" w:lineRule="auto"/>
@@ -2226,15 +1912,85 @@
                 <w:sz w:val="28"/>
                 <w:szCs w:val="28"/>
               </w:rPr>
-              <w:t xml:space="preserve">Исходные данные (технические требования): </w:t>
-            </w:r>
-            <w:r>
-              <w:rPr>
-                <w:color w:val="FF0000"/>
-                <w:sz w:val="28"/>
-                <w:szCs w:val="28"/>
-              </w:rPr>
-              <w:t>поставлена задача разработки</w:t>
+              <w:t>Исходные данные (технические требования</w:t>
+            </w:r>
+            <w:r>
+              <w:rPr>
+                <w:sz w:val="28"/>
+                <w:szCs w:val="28"/>
+              </w:rPr>
+              <w:t xml:space="preserve">): </w:t>
+            </w:r>
+            <w:r>
+              <w:rPr>
+                <w:sz w:val="28"/>
+                <w:szCs w:val="28"/>
+              </w:rPr>
+              <w:t>П</w:t>
+            </w:r>
+            <w:r>
+              <w:rPr>
+                <w:sz w:val="28"/>
+                <w:szCs w:val="28"/>
+              </w:rPr>
+              <w:t>оставлена задача разработки</w:t>
+            </w:r>
+            <w:r>
+              <w:rPr>
+                <w:sz w:val="28"/>
+                <w:szCs w:val="28"/>
+              </w:rPr>
+              <w:t xml:space="preserve"> приложения</w:t>
+            </w:r>
+            <w:r>
+              <w:rPr>
+                <w:sz w:val="28"/>
+                <w:szCs w:val="28"/>
+              </w:rPr>
+              <w:t>, позволяюще</w:t>
+            </w:r>
+            <w:r>
+              <w:rPr>
+                <w:sz w:val="28"/>
+                <w:szCs w:val="28"/>
+              </w:rPr>
+              <w:t>го</w:t>
+            </w:r>
+            <w:r>
+              <w:rPr>
+                <w:sz w:val="28"/>
+                <w:szCs w:val="28"/>
+              </w:rPr>
+              <w:t xml:space="preserve"> осуществить преобразование стандартной</w:t>
+            </w:r>
+            <w:r>
+              <w:rPr>
+                <w:sz w:val="28"/>
+                <w:szCs w:val="28"/>
+              </w:rPr>
+              <w:t xml:space="preserve"> </w:t>
+            </w:r>
+            <w:r>
+              <w:rPr>
+                <w:sz w:val="28"/>
+                <w:szCs w:val="28"/>
+              </w:rPr>
+              <w:t>реляционной модели в модель T</w:t>
+            </w:r>
+            <w:r>
+              <w:rPr>
+                <w:sz w:val="28"/>
+                <w:szCs w:val="28"/>
+                <w:lang w:val="en-US"/>
+              </w:rPr>
+              <w:t>R</w:t>
+            </w:r>
+            <w:r>
+              <w:rPr>
+                <w:sz w:val="28"/>
+                <w:szCs w:val="28"/>
+              </w:rPr>
+              <w:t>.</w:t>
             </w:r>
           </w:p>
         </w:tc>
@@ -2293,7 +2049,6 @@
             </w:pPr>
             <w:r>
               <w:rPr>
-                <w:color w:val="FF0000"/>
                 <w:sz w:val="28"/>
                 <w:szCs w:val="28"/>
               </w:rPr>
@@ -2301,50 +2056,45 @@
             </w:r>
             <w:r>
               <w:rPr>
-                <w:color w:val="FF0000"/>
-                <w:sz w:val="28"/>
-                <w:szCs w:val="28"/>
-              </w:rPr>
-              <w:t>Обзор информационных источников по теме ВКР</w:t>
-            </w:r>
-            <w:r>
-              <w:rPr>
-                <w:color w:val="FF0000"/>
-                <w:sz w:val="28"/>
-                <w:szCs w:val="28"/>
-              </w:rPr>
-              <w:t>», «</w:t>
-            </w:r>
-            <w:r>
-              <w:rPr>
-                <w:color w:val="FF0000"/>
-                <w:sz w:val="28"/>
-                <w:szCs w:val="28"/>
-              </w:rPr>
-              <w:t>Оценка и защита результатов интеллектуальной деятельности</w:t>
-            </w:r>
-            <w:r>
-              <w:rPr>
-                <w:color w:val="FF0000"/>
-                <w:sz w:val="28"/>
-                <w:szCs w:val="28"/>
-              </w:rPr>
-              <w:t>»</w:t>
-            </w:r>
-            <w:r>
-              <w:rPr>
-                <w:color w:val="FF0000"/>
-                <w:sz w:val="28"/>
-                <w:szCs w:val="28"/>
-              </w:rPr>
-              <w:t xml:space="preserve">, </w:t>
-            </w:r>
-            <w:r>
-              <w:rPr>
-                <w:sz w:val="28"/>
-                <w:szCs w:val="28"/>
-              </w:rPr>
-              <w:t>«Заключение».</w:t>
+                <w:sz w:val="28"/>
+                <w:szCs w:val="28"/>
+              </w:rPr>
+              <w:t>Исследование предметной области</w:t>
+            </w:r>
+            <w:r>
+              <w:rPr>
+                <w:sz w:val="28"/>
+                <w:szCs w:val="28"/>
+              </w:rPr>
+              <w:t xml:space="preserve">», </w:t>
+            </w:r>
+            <w:r>
+              <w:rPr>
+                <w:sz w:val="28"/>
+                <w:szCs w:val="28"/>
+              </w:rPr>
+              <w:t>«</w:t>
+            </w:r>
+            <w:r>
+              <w:rPr>
+                <w:sz w:val="28"/>
+                <w:szCs w:val="28"/>
+              </w:rPr>
+              <w:t>Описание разработки», «Результаты</w:t>
+            </w:r>
+            <w:r>
+              <w:rPr>
+                <w:sz w:val="28"/>
+                <w:szCs w:val="28"/>
+              </w:rPr>
+              <w:t xml:space="preserve"> разработки», </w:t>
+            </w:r>
+            <w:r>
+              <w:rPr>
+                <w:sz w:val="28"/>
+                <w:szCs w:val="28"/>
+              </w:rPr>
+              <w:t>«Оценка и защита результатов интеллектуальной деятельности», «Заключение».</w:t>
             </w:r>
           </w:p>
         </w:tc>
@@ -2474,43 +2224,6 @@
             <w:r>
               <w:t xml:space="preserve"> </w:t>
             </w:r>
-          </w:p>
-        </w:tc>
-      </w:tr>
-      <w:tr>
-        <w:tblPrEx>
-          <w:tblBorders>
-            <w:top w:val="single" w:sz="4" w:space="0" w:color="000000"/>
-            <w:left w:val="single" w:sz="4" w:space="0" w:color="000000"/>
-            <w:bottom w:val="single" w:sz="4" w:space="0" w:color="000000"/>
-            <w:right w:val="single" w:sz="4" w:space="0" w:color="000000"/>
-            <w:insideH w:val="single" w:sz="4" w:space="0" w:color="000000"/>
-            <w:insideV w:val="single" w:sz="4" w:space="0" w:color="000000"/>
-          </w:tblBorders>
-          <w:tblLook w:val="04A0" w:firstRow="1" w:lastRow="0" w:firstColumn="1" w:lastColumn="0" w:noHBand="0" w:noVBand="1"/>
-        </w:tblPrEx>
-        <w:trPr>
-          <w:trHeight w:val="283"/>
-        </w:trPr>
-        <w:tc>
-          <w:tcPr>
-            <w:tcW w:w="9389" w:type="dxa"/>
-            <w:gridSpan w:val="8"/>
-            <w:tcBorders>
-              <w:top w:val="nil"/>
-              <w:left w:val="nil"/>
-              <w:bottom w:val="nil"/>
-              <w:right w:val="nil"/>
-            </w:tcBorders>
-            <w:shd w:val="clear" w:color="auto" w:fill="auto"/>
-          </w:tcPr>
-          <w:p>
-            <w:pPr>
-              <w:rPr>
-                <w:sz w:val="16"/>
-                <w:szCs w:val="16"/>
-              </w:rPr>
-            </w:pPr>
           </w:p>
         </w:tc>
       </w:tr>
@@ -3688,8 +3401,8 @@
       </w:tblPr>
       <w:tblGrid>
         <w:gridCol w:w="617"/>
-        <w:gridCol w:w="7010"/>
-        <w:gridCol w:w="1669"/>
+        <w:gridCol w:w="6890"/>
+        <w:gridCol w:w="1789"/>
       </w:tblGrid>
       <w:tr>
         <w:trPr>
@@ -3697,7 +3410,7 @@
         </w:trPr>
         <w:tc>
           <w:tcPr>
-            <w:tcW w:w="343" w:type="pct"/>
+            <w:tcW w:w="332" w:type="pct"/>
             <w:shd w:val="clear" w:color="auto" w:fill="auto"/>
             <w:vAlign w:val="center"/>
           </w:tcPr>
@@ -3721,7 +3434,7 @@
         </w:tc>
         <w:tc>
           <w:tcPr>
-            <w:tcW w:w="3781" w:type="pct"/>
+            <w:tcW w:w="3706" w:type="pct"/>
             <w:shd w:val="clear" w:color="auto" w:fill="auto"/>
             <w:vAlign w:val="center"/>
           </w:tcPr>
@@ -3745,7 +3458,7 @@
         </w:tc>
         <w:tc>
           <w:tcPr>
-            <w:tcW w:w="876" w:type="pct"/>
+            <w:tcW w:w="962" w:type="pct"/>
             <w:vAlign w:val="center"/>
           </w:tcPr>
           <w:p>
@@ -3773,7 +3486,7 @@
         </w:trPr>
         <w:tc>
           <w:tcPr>
-            <w:tcW w:w="343" w:type="pct"/>
+            <w:tcW w:w="332" w:type="pct"/>
             <w:shd w:val="clear" w:color="auto" w:fill="auto"/>
             <w:vAlign w:val="center"/>
           </w:tcPr>
@@ -3797,7 +3510,7 @@
         </w:tc>
         <w:tc>
           <w:tcPr>
-            <w:tcW w:w="3781" w:type="pct"/>
+            <w:tcW w:w="3706" w:type="pct"/>
             <w:shd w:val="clear" w:color="auto" w:fill="auto"/>
             <w:vAlign w:val="center"/>
           </w:tcPr>
@@ -3820,7 +3533,7 @@
         </w:tc>
         <w:tc>
           <w:tcPr>
-            <w:tcW w:w="876" w:type="pct"/>
+            <w:tcW w:w="962" w:type="pct"/>
             <w:vAlign w:val="center"/>
           </w:tcPr>
           <w:p>
@@ -3828,18 +3541,65 @@
               <w:spacing w:line="360" w:lineRule="auto"/>
               <w:jc w:val="center"/>
               <w:rPr>
-                <w:color w:val="FF0000"/>
                 <w:sz w:val="28"/>
                 <w:szCs w:val="28"/>
               </w:rPr>
             </w:pPr>
             <w:r>
               <w:rPr>
-                <w:color w:val="FF0000"/>
-                <w:sz w:val="28"/>
-                <w:szCs w:val="28"/>
-              </w:rPr>
-              <w:t>00.00 – 00.00</w:t>
+                <w:sz w:val="28"/>
+                <w:szCs w:val="28"/>
+              </w:rPr>
+              <w:t>0</w:t>
+            </w:r>
+            <w:r>
+              <w:rPr>
+                <w:sz w:val="28"/>
+                <w:szCs w:val="28"/>
+              </w:rPr>
+              <w:t>5</w:t>
+            </w:r>
+            <w:r>
+              <w:rPr>
+                <w:sz w:val="28"/>
+                <w:szCs w:val="28"/>
+              </w:rPr>
+              <w:t>.0</w:t>
+            </w:r>
+            <w:r>
+              <w:rPr>
+                <w:sz w:val="28"/>
+                <w:szCs w:val="28"/>
+              </w:rPr>
+              <w:t>2</w:t>
+            </w:r>
+            <w:r>
+              <w:rPr>
+                <w:sz w:val="28"/>
+                <w:szCs w:val="28"/>
+              </w:rPr>
+              <w:t xml:space="preserve"> – </w:t>
+            </w:r>
+            <w:r>
+              <w:rPr>
+                <w:sz w:val="28"/>
+                <w:szCs w:val="28"/>
+              </w:rPr>
+              <w:t>55</w:t>
+            </w:r>
+            <w:r>
+              <w:rPr>
+                <w:sz w:val="28"/>
+                <w:szCs w:val="28"/>
+              </w:rPr>
+              <w:t>.0</w:t>
+            </w:r>
+            <w:r>
+              <w:rPr>
+                <w:sz w:val="28"/>
+                <w:szCs w:val="28"/>
+              </w:rPr>
+              <w:t>3</w:t>
             </w:r>
           </w:p>
         </w:tc>
@@ -3850,7 +3610,7 @@
         </w:trPr>
         <w:tc>
           <w:tcPr>
-            <w:tcW w:w="343" w:type="pct"/>
+            <w:tcW w:w="332" w:type="pct"/>
             <w:shd w:val="clear" w:color="auto" w:fill="auto"/>
             <w:vAlign w:val="center"/>
           </w:tcPr>
@@ -3874,7 +3634,7 @@
         </w:tc>
         <w:tc>
           <w:tcPr>
-            <w:tcW w:w="3781" w:type="pct"/>
+            <w:tcW w:w="3706" w:type="pct"/>
             <w:shd w:val="clear" w:color="auto" w:fill="auto"/>
             <w:vAlign w:val="center"/>
           </w:tcPr>
@@ -3891,13 +3651,13 @@
                 <w:sz w:val="28"/>
                 <w:szCs w:val="28"/>
               </w:rPr>
-              <w:t>Наименование раздела</w:t>
+              <w:t>Проектирование программы</w:t>
             </w:r>
           </w:p>
         </w:tc>
         <w:tc>
           <w:tcPr>
-            <w:tcW w:w="876" w:type="pct"/>
+            <w:tcW w:w="962" w:type="pct"/>
             <w:vAlign w:val="center"/>
           </w:tcPr>
           <w:p>
@@ -3905,18 +3665,58 @@
               <w:spacing w:line="360" w:lineRule="auto"/>
               <w:jc w:val="center"/>
               <w:rPr>
-                <w:color w:val="FF0000"/>
                 <w:sz w:val="28"/>
                 <w:szCs w:val="28"/>
               </w:rPr>
             </w:pPr>
             <w:r>
               <w:rPr>
-                <w:color w:val="FF0000"/>
-                <w:sz w:val="28"/>
-                <w:szCs w:val="28"/>
-              </w:rPr>
-              <w:t>00.00 – 00.00</w:t>
+                <w:sz w:val="28"/>
+                <w:szCs w:val="28"/>
+              </w:rPr>
+              <w:t>06</w:t>
+            </w:r>
+            <w:r>
+              <w:rPr>
+                <w:sz w:val="28"/>
+                <w:szCs w:val="28"/>
+              </w:rPr>
+              <w:t>.0</w:t>
+            </w:r>
+            <w:r>
+              <w:rPr>
+                <w:sz w:val="28"/>
+                <w:szCs w:val="28"/>
+              </w:rPr>
+              <w:t>3</w:t>
+            </w:r>
+            <w:r>
+              <w:rPr>
+                <w:sz w:val="28"/>
+                <w:szCs w:val="28"/>
+              </w:rPr>
+              <w:t xml:space="preserve"> – </w:t>
+            </w:r>
+            <w:r>
+              <w:rPr>
+                <w:sz w:val="28"/>
+                <w:szCs w:val="28"/>
+              </w:rPr>
+              <w:t>12</w:t>
+            </w:r>
+            <w:r>
+              <w:rPr>
+                <w:sz w:val="28"/>
+                <w:szCs w:val="28"/>
+              </w:rPr>
+              <w:t>.0</w:t>
+            </w:r>
+            <w:r>
+              <w:rPr>
+                <w:sz w:val="28"/>
+                <w:szCs w:val="28"/>
+              </w:rPr>
+              <w:t>3</w:t>
             </w:r>
           </w:p>
         </w:tc>
@@ -3927,7 +3727,7 @@
         </w:trPr>
         <w:tc>
           <w:tcPr>
-            <w:tcW w:w="343" w:type="pct"/>
+            <w:tcW w:w="332" w:type="pct"/>
             <w:shd w:val="clear" w:color="auto" w:fill="auto"/>
             <w:vAlign w:val="center"/>
           </w:tcPr>
@@ -3951,7 +3751,7 @@
         </w:tc>
         <w:tc>
           <w:tcPr>
-            <w:tcW w:w="3781" w:type="pct"/>
+            <w:tcW w:w="3706" w:type="pct"/>
             <w:shd w:val="clear" w:color="auto" w:fill="auto"/>
             <w:vAlign w:val="center"/>
           </w:tcPr>
@@ -3968,13 +3768,13 @@
                 <w:sz w:val="28"/>
                 <w:szCs w:val="28"/>
               </w:rPr>
-              <w:t>Наименование раздела</w:t>
+              <w:t>Разработка программы</w:t>
             </w:r>
           </w:p>
         </w:tc>
         <w:tc>
           <w:tcPr>
-            <w:tcW w:w="876" w:type="pct"/>
+            <w:tcW w:w="962" w:type="pct"/>
             <w:vAlign w:val="center"/>
           </w:tcPr>
           <w:p>
@@ -3982,18 +3782,44 @@
               <w:spacing w:line="360" w:lineRule="auto"/>
               <w:jc w:val="center"/>
               <w:rPr>
-                <w:color w:val="FF0000"/>
                 <w:sz w:val="28"/>
                 <w:szCs w:val="28"/>
               </w:rPr>
             </w:pPr>
             <w:r>
               <w:rPr>
-                <w:color w:val="FF0000"/>
-                <w:sz w:val="28"/>
-                <w:szCs w:val="28"/>
-              </w:rPr>
-              <w:t>00.00 – 00.00</w:t>
+                <w:sz w:val="28"/>
+                <w:szCs w:val="28"/>
+              </w:rPr>
+              <w:t>13</w:t>
+            </w:r>
+            <w:r>
+              <w:rPr>
+                <w:sz w:val="28"/>
+                <w:szCs w:val="28"/>
+              </w:rPr>
+              <w:t>.0</w:t>
+            </w:r>
+            <w:r>
+              <w:rPr>
+                <w:sz w:val="28"/>
+                <w:szCs w:val="28"/>
+              </w:rPr>
+              <w:t>3</w:t>
+            </w:r>
+            <w:r>
+              <w:rPr>
+                <w:sz w:val="28"/>
+                <w:szCs w:val="28"/>
+              </w:rPr>
+              <w:t xml:space="preserve"> – </w:t>
+            </w:r>
+            <w:r>
+              <w:rPr>
+                <w:sz w:val="28"/>
+                <w:szCs w:val="28"/>
+              </w:rPr>
+              <w:t>25.04</w:t>
             </w:r>
           </w:p>
         </w:tc>
@@ -4004,7 +3830,7 @@
         </w:trPr>
         <w:tc>
           <w:tcPr>
-            <w:tcW w:w="343" w:type="pct"/>
+            <w:tcW w:w="332" w:type="pct"/>
             <w:shd w:val="clear" w:color="auto" w:fill="auto"/>
             <w:vAlign w:val="center"/>
           </w:tcPr>
@@ -4028,7 +3854,7 @@
         </w:tc>
         <w:tc>
           <w:tcPr>
-            <w:tcW w:w="3781" w:type="pct"/>
+            <w:tcW w:w="3706" w:type="pct"/>
             <w:shd w:val="clear" w:color="auto" w:fill="auto"/>
             <w:vAlign w:val="center"/>
           </w:tcPr>
@@ -4045,13 +3871,13 @@
                 <w:sz w:val="28"/>
                 <w:szCs w:val="28"/>
               </w:rPr>
-              <w:t>Наименование раздела</w:t>
+              <w:t>Тестирование и отладка программы</w:t>
             </w:r>
           </w:p>
         </w:tc>
         <w:tc>
           <w:tcPr>
-            <w:tcW w:w="876" w:type="pct"/>
+            <w:tcW w:w="962" w:type="pct"/>
             <w:vAlign w:val="center"/>
           </w:tcPr>
           <w:p>
@@ -4059,18 +3885,58 @@
               <w:spacing w:line="360" w:lineRule="auto"/>
               <w:jc w:val="center"/>
               <w:rPr>
-                <w:color w:val="FF0000"/>
                 <w:sz w:val="28"/>
                 <w:szCs w:val="28"/>
               </w:rPr>
             </w:pPr>
             <w:r>
               <w:rPr>
-                <w:color w:val="FF0000"/>
-                <w:sz w:val="28"/>
-                <w:szCs w:val="28"/>
-              </w:rPr>
-              <w:t>00.00 – 00.00</w:t>
+                <w:sz w:val="28"/>
+                <w:szCs w:val="28"/>
+              </w:rPr>
+              <w:t>26</w:t>
+            </w:r>
+            <w:r>
+              <w:rPr>
+                <w:sz w:val="28"/>
+                <w:szCs w:val="28"/>
+              </w:rPr>
+              <w:t>.0</w:t>
+            </w:r>
+            <w:r>
+              <w:rPr>
+                <w:sz w:val="28"/>
+                <w:szCs w:val="28"/>
+              </w:rPr>
+              <w:t>4</w:t>
+            </w:r>
+            <w:r>
+              <w:rPr>
+                <w:sz w:val="28"/>
+                <w:szCs w:val="28"/>
+              </w:rPr>
+              <w:t xml:space="preserve"> – </w:t>
+            </w:r>
+            <w:r>
+              <w:rPr>
+                <w:sz w:val="28"/>
+                <w:szCs w:val="28"/>
+              </w:rPr>
+              <w:t>29</w:t>
+            </w:r>
+            <w:r>
+              <w:rPr>
+                <w:sz w:val="28"/>
+                <w:szCs w:val="28"/>
+              </w:rPr>
+              <w:t>.0</w:t>
+            </w:r>
+            <w:r>
+              <w:rPr>
+                <w:sz w:val="28"/>
+                <w:szCs w:val="28"/>
+              </w:rPr>
+              <w:t>4</w:t>
             </w:r>
           </w:p>
         </w:tc>
@@ -4081,7 +3947,7 @@
         </w:trPr>
         <w:tc>
           <w:tcPr>
-            <w:tcW w:w="343" w:type="pct"/>
+            <w:tcW w:w="332" w:type="pct"/>
             <w:shd w:val="clear" w:color="auto" w:fill="auto"/>
             <w:vAlign w:val="center"/>
           </w:tcPr>
@@ -4105,7 +3971,7 @@
         </w:tc>
         <w:tc>
           <w:tcPr>
-            <w:tcW w:w="3781" w:type="pct"/>
+            <w:tcW w:w="3706" w:type="pct"/>
             <w:shd w:val="clear" w:color="auto" w:fill="auto"/>
             <w:vAlign w:val="center"/>
           </w:tcPr>
@@ -4128,7 +3994,7 @@
         </w:tc>
         <w:tc>
           <w:tcPr>
-            <w:tcW w:w="876" w:type="pct"/>
+            <w:tcW w:w="962" w:type="pct"/>
             <w:vAlign w:val="center"/>
           </w:tcPr>
           <w:p>
@@ -4136,18 +4002,58 @@
               <w:spacing w:line="360" w:lineRule="auto"/>
               <w:jc w:val="center"/>
               <w:rPr>
-                <w:color w:val="FF0000"/>
                 <w:sz w:val="28"/>
                 <w:szCs w:val="28"/>
               </w:rPr>
             </w:pPr>
             <w:r>
               <w:rPr>
-                <w:color w:val="FF0000"/>
-                <w:sz w:val="28"/>
-                <w:szCs w:val="28"/>
-              </w:rPr>
-              <w:t>00.00 – 00.00</w:t>
+                <w:sz w:val="28"/>
+                <w:szCs w:val="28"/>
+              </w:rPr>
+              <w:t>30</w:t>
+            </w:r>
+            <w:r>
+              <w:rPr>
+                <w:sz w:val="28"/>
+                <w:szCs w:val="28"/>
+              </w:rPr>
+              <w:t>.0</w:t>
+            </w:r>
+            <w:r>
+              <w:rPr>
+                <w:sz w:val="28"/>
+                <w:szCs w:val="28"/>
+              </w:rPr>
+              <w:t>4</w:t>
+            </w:r>
+            <w:r>
+              <w:rPr>
+                <w:sz w:val="28"/>
+                <w:szCs w:val="28"/>
+              </w:rPr>
+              <w:t xml:space="preserve"> – </w:t>
+            </w:r>
+            <w:r>
+              <w:rPr>
+                <w:sz w:val="28"/>
+                <w:szCs w:val="28"/>
+              </w:rPr>
+              <w:t>13</w:t>
+            </w:r>
+            <w:r>
+              <w:rPr>
+                <w:sz w:val="28"/>
+                <w:szCs w:val="28"/>
+              </w:rPr>
+              <w:t>.0</w:t>
+            </w:r>
+            <w:r>
+              <w:rPr>
+                <w:sz w:val="28"/>
+                <w:szCs w:val="28"/>
+              </w:rPr>
+              <w:t>5</w:t>
             </w:r>
           </w:p>
         </w:tc>
@@ -4158,7 +4064,7 @@
         </w:trPr>
         <w:tc>
           <w:tcPr>
-            <w:tcW w:w="343" w:type="pct"/>
+            <w:tcW w:w="332" w:type="pct"/>
             <w:shd w:val="clear" w:color="auto" w:fill="auto"/>
             <w:vAlign w:val="center"/>
           </w:tcPr>
@@ -4182,7 +4088,7 @@
         </w:tc>
         <w:tc>
           <w:tcPr>
-            <w:tcW w:w="3781" w:type="pct"/>
+            <w:tcW w:w="3706" w:type="pct"/>
             <w:shd w:val="clear" w:color="auto" w:fill="auto"/>
             <w:vAlign w:val="center"/>
           </w:tcPr>
@@ -4205,7 +4111,7 @@
         </w:tc>
         <w:tc>
           <w:tcPr>
-            <w:tcW w:w="876" w:type="pct"/>
+            <w:tcW w:w="962" w:type="pct"/>
             <w:vAlign w:val="center"/>
           </w:tcPr>
           <w:p>
@@ -4213,11 +4119,17 @@
               <w:spacing w:line="360" w:lineRule="auto"/>
               <w:jc w:val="center"/>
               <w:rPr>
-                <w:color w:val="FF0000"/>
                 <w:sz w:val="28"/>
                 <w:szCs w:val="28"/>
               </w:rPr>
             </w:pPr>
+            <w:r>
+              <w:rPr>
+                <w:sz w:val="28"/>
+                <w:szCs w:val="28"/>
+              </w:rPr>
+              <w:t>14.05 – 18.05</w:t>
+            </w:r>
           </w:p>
         </w:tc>
       </w:tr>
@@ -4574,27 +4486,35 @@
       </w:r>
       <w:r>
         <w:rPr>
-          <w:color w:val="FF0000"/>
-          <w:sz w:val="28"/>
-          <w:szCs w:val="28"/>
-        </w:rPr>
-        <w:t xml:space="preserve">(разработки) </w:t>
-      </w:r>
-      <w:r>
-        <w:rPr>
-          <w:sz w:val="28"/>
-          <w:szCs w:val="28"/>
-        </w:rPr>
-        <w:t xml:space="preserve">являются </w:t>
-      </w:r>
-      <w:r>
-        <w:rPr>
-          <w:color w:val="FF0000"/>
-          <w:sz w:val="28"/>
-          <w:szCs w:val="28"/>
-        </w:rPr>
-        <w:t>указать объект исследования или разработки</w:t>
-      </w:r>
+          <w:sz w:val="28"/>
+          <w:szCs w:val="28"/>
+        </w:rPr>
+        <w:t xml:space="preserve">и </w:t>
+      </w:r>
+      <w:r>
+        <w:rPr>
+          <w:sz w:val="28"/>
+          <w:szCs w:val="28"/>
+        </w:rPr>
+        <w:t xml:space="preserve">разработки являются </w:t>
+      </w:r>
+      <w:r>
+        <w:rPr>
+          <w:sz w:val="28"/>
+          <w:szCs w:val="28"/>
+        </w:rPr>
+        <w:t xml:space="preserve">является модель </w:t>
+      </w:r>
+      <w:proofErr w:type="spellStart"/>
+      <w:r>
+        <w:rPr>
+          <w:sz w:val="28"/>
+          <w:szCs w:val="28"/>
+          <w:lang w:val="en-US"/>
+        </w:rPr>
+        <w:t>TransRelational</w:t>
+      </w:r>
+      <w:proofErr w:type="spellEnd"/>
       <w:r>
         <w:rPr>
           <w:sz w:val="28"/>
@@ -10150,6 +10070,8 @@
         </w:rPr>
         <w:t>приведена неформальная иллюстрация к описанию восьми первоначальных реляционных операций.</w:t>
       </w:r>
+      <w:bookmarkStart w:id="0" w:name="_GoBack"/>
+      <w:bookmarkEnd w:id="0"/>
     </w:p>
     <w:p>
       <w:pPr>
@@ -10229,6 +10151,7 @@
           <w:bCs/>
           <w:sz w:val="28"/>
           <w:szCs w:val="28"/>
+          <w:highlight w:val="green"/>
         </w:rPr>
         <w:t>Рисунок 1.1 – Операции реляционной алгебры</w:t>
       </w:r>
@@ -11182,25 +11105,23 @@
         <w:ind w:firstLine="708"/>
         <w:jc w:val="both"/>
         <w:rPr>
+          <w:b/>
+          <w:bCs/>
+          <w:i/>
+          <w:color w:val="538135" w:themeColor="accent6" w:themeShade="BF"/>
+          <w:sz w:val="28"/>
+          <w:szCs w:val="28"/>
+        </w:rPr>
+      </w:pPr>
+      <w:r>
+        <w:rPr>
           <w:bCs/>
           <w:color w:val="000000"/>
           <w:sz w:val="28"/>
           <w:szCs w:val="28"/>
-          <w14:textFill>
-            <w14:gradFill>
-              <w14:gsLst>
-                <w14:gs w14:pos="0">
-                  <w14:srgbClr w14:val="007BD3"/>
-                </w14:gs>
-                <w14:gs w14:pos="100000">
-                  <w14:srgbClr w14:val="034373"/>
-                </w14:gs>
-              </w14:gsLst>
-              <w14:lin w14:ang="0" w14:scaled="0"/>
-            </w14:gradFill>
-          </w14:textFill>
-        </w:rPr>
-      </w:pPr>
+        </w:rPr>
+        <w:t>Реляционная система, реализованная с использованием модели TR, может рассматриваться как охватывающая три уровня абстракции: реляционный уровень, файловый уровень и уровень модели TR.</w:t>
+      </w:r>
       <w:r>
         <w:rPr>
           <w:bCs/>
@@ -11208,264 +11129,7 @@
           <w:sz w:val="28"/>
           <w:szCs w:val="28"/>
         </w:rPr>
-        <w:t>Реляционная система, реализованная с использованием модели TR, может рассматриваться как охватывающая три уровня абстракции: реляционный уровень, файловый уровень и уровень модели TR.</w:t>
-      </w:r>
-      <w:r>
-        <w:rPr>
-          <w:bCs/>
-          <w:color w:val="000000"/>
-          <w:sz w:val="28"/>
-          <w:szCs w:val="28"/>
-        </w:rPr>
         <w:t xml:space="preserve"> </w:t>
-      </w:r>
-      <w:r>
-        <w:rPr>
-          <w:bCs/>
-          <w:color w:val="000000"/>
-          <w:sz w:val="28"/>
-          <w:szCs w:val="28"/>
-          <w14:textFill>
-            <w14:gradFill>
-              <w14:gsLst>
-                <w14:gs w14:pos="0">
-                  <w14:srgbClr w14:val="007BD3"/>
-                </w14:gs>
-                <w14:gs w14:pos="100000">
-                  <w14:srgbClr w14:val="034373"/>
-                </w14:gs>
-              </w14:gsLst>
-              <w14:lin w14:ang="0" w14:scaled="0"/>
-            </w14:gradFill>
-          </w14:textFill>
-        </w:rPr>
-        <w:t xml:space="preserve">Уровень модели </w:t>
-      </w:r>
-      <w:r>
-        <w:rPr>
-          <w:bCs/>
-          <w:color w:val="000000"/>
-          <w:sz w:val="28"/>
-          <w:szCs w:val="28"/>
-          <w:lang w:val="en-US"/>
-          <w14:textFill>
-            <w14:gradFill>
-              <w14:gsLst>
-                <w14:gs w14:pos="0">
-                  <w14:srgbClr w14:val="007BD3"/>
-                </w14:gs>
-                <w14:gs w14:pos="100000">
-                  <w14:srgbClr w14:val="034373"/>
-                </w14:gs>
-              </w14:gsLst>
-              <w14:lin w14:ang="0" w14:scaled="0"/>
-            </w14:gradFill>
-          </w14:textFill>
-        </w:rPr>
-        <w:t>TR</w:t>
-      </w:r>
-      <w:r>
-        <w:rPr>
-          <w:bCs/>
-          <w:color w:val="000000"/>
-          <w:sz w:val="28"/>
-          <w:szCs w:val="28"/>
-          <w14:textFill>
-            <w14:gradFill>
-              <w14:gsLst>
-                <w14:gs w14:pos="0">
-                  <w14:srgbClr w14:val="007BD3"/>
-                </w14:gs>
-                <w14:gs w14:pos="100000">
-                  <w14:srgbClr w14:val="034373"/>
-                </w14:gs>
-              </w14:gsLst>
-              <w14:lin w14:ang="0" w14:scaled="0"/>
-            </w14:gradFill>
-          </w14:textFill>
-        </w:rPr>
-        <w:t xml:space="preserve"> ведь находится между реляционным и файловым? </w:t>
-      </w:r>
-      <w:proofErr w:type="spellStart"/>
-      <w:r>
-        <w:rPr>
-          <w:bCs/>
-          <w:color w:val="000000"/>
-          <w:sz w:val="28"/>
-          <w:szCs w:val="28"/>
-          <w14:textFill>
-            <w14:gradFill>
-              <w14:gsLst>
-                <w14:gs w14:pos="0">
-                  <w14:srgbClr w14:val="007BD3"/>
-                </w14:gs>
-                <w14:gs w14:pos="100000">
-                  <w14:srgbClr w14:val="034373"/>
-                </w14:gs>
-              </w14:gsLst>
-              <w14:lin w14:ang="0" w14:scaled="0"/>
-            </w14:gradFill>
-          </w14:textFill>
-        </w:rPr>
-        <w:t>М.б</w:t>
-      </w:r>
-      <w:proofErr w:type="spellEnd"/>
-      <w:r>
-        <w:rPr>
-          <w:bCs/>
-          <w:color w:val="000000"/>
-          <w:sz w:val="28"/>
-          <w:szCs w:val="28"/>
-          <w14:textFill>
-            <w14:gradFill>
-              <w14:gsLst>
-                <w14:gs w14:pos="0">
-                  <w14:srgbClr w14:val="007BD3"/>
-                </w14:gs>
-                <w14:gs w14:pos="100000">
-                  <w14:srgbClr w14:val="034373"/>
-                </w14:gs>
-              </w14:gsLst>
-              <w14:lin w14:ang="0" w14:scaled="0"/>
-            </w14:gradFill>
-          </w14:textFill>
-        </w:rPr>
-        <w:t xml:space="preserve">. тогда поменять порядок перечисления или уточнить этот факт? Или нет? Тогда как хранятся таблицы уровня </w:t>
-      </w:r>
-      <w:r>
-        <w:rPr>
-          <w:bCs/>
-          <w:color w:val="000000"/>
-          <w:sz w:val="28"/>
-          <w:szCs w:val="28"/>
-          <w:lang w:val="en-US"/>
-          <w14:textFill>
-            <w14:gradFill>
-              <w14:gsLst>
-                <w14:gs w14:pos="0">
-                  <w14:srgbClr w14:val="007BD3"/>
-                </w14:gs>
-                <w14:gs w14:pos="100000">
-                  <w14:srgbClr w14:val="034373"/>
-                </w14:gs>
-              </w14:gsLst>
-              <w14:lin w14:ang="0" w14:scaled="0"/>
-            </w14:gradFill>
-          </w14:textFill>
-        </w:rPr>
-        <w:t>TR</w:t>
-      </w:r>
-      <w:r>
-        <w:rPr>
-          <w:bCs/>
-          <w:color w:val="000000"/>
-          <w:sz w:val="28"/>
-          <w:szCs w:val="28"/>
-          <w14:textFill>
-            <w14:gradFill>
-              <w14:gsLst>
-                <w14:gs w14:pos="0">
-                  <w14:srgbClr w14:val="007BD3"/>
-                </w14:gs>
-                <w14:gs w14:pos="100000">
-                  <w14:srgbClr w14:val="034373"/>
-                </w14:gs>
-              </w14:gsLst>
-              <w14:lin w14:ang="0" w14:scaled="0"/>
-            </w14:gradFill>
-          </w14:textFill>
-        </w:rPr>
-        <w:t xml:space="preserve">? У вас, как я понимаю, хранение таблиц модели </w:t>
-      </w:r>
-      <w:r>
-        <w:rPr>
-          <w:bCs/>
-          <w:color w:val="000000"/>
-          <w:sz w:val="28"/>
-          <w:szCs w:val="28"/>
-          <w:lang w:val="en-US"/>
-          <w14:textFill>
-            <w14:gradFill>
-              <w14:gsLst>
-                <w14:gs w14:pos="0">
-                  <w14:srgbClr w14:val="007BD3"/>
-                </w14:gs>
-                <w14:gs w14:pos="100000">
-                  <w14:srgbClr w14:val="034373"/>
-                </w14:gs>
-              </w14:gsLst>
-              <w14:lin w14:ang="0" w14:scaled="0"/>
-            </w14:gradFill>
-          </w14:textFill>
-        </w:rPr>
-        <w:t>TR</w:t>
-      </w:r>
-      <w:r>
-        <w:rPr>
-          <w:bCs/>
-          <w:color w:val="000000"/>
-          <w:sz w:val="28"/>
-          <w:szCs w:val="28"/>
-          <w14:textFill>
-            <w14:gradFill>
-              <w14:gsLst>
-                <w14:gs w14:pos="0">
-                  <w14:srgbClr w14:val="007BD3"/>
-                </w14:gs>
-                <w14:gs w14:pos="100000">
-                  <w14:srgbClr w14:val="034373"/>
-                </w14:gs>
-              </w14:gsLst>
-              <w14:lin w14:ang="0" w14:scaled="0"/>
-            </w14:gradFill>
-          </w14:textFill>
-        </w:rPr>
-        <w:t xml:space="preserve"> в файлах не предусмотрено. Зачем тогда файловый уровень? Разве вы его используете для перехода от реляционной модели к модели </w:t>
-      </w:r>
-      <w:r>
-        <w:rPr>
-          <w:bCs/>
-          <w:color w:val="000000"/>
-          <w:sz w:val="28"/>
-          <w:szCs w:val="28"/>
-          <w:lang w:val="en-US"/>
-          <w14:textFill>
-            <w14:gradFill>
-              <w14:gsLst>
-                <w14:gs w14:pos="0">
-                  <w14:srgbClr w14:val="007BD3"/>
-                </w14:gs>
-                <w14:gs w14:pos="100000">
-                  <w14:srgbClr w14:val="034373"/>
-                </w14:gs>
-              </w14:gsLst>
-              <w14:lin w14:ang="0" w14:scaled="0"/>
-            </w14:gradFill>
-          </w14:textFill>
-        </w:rPr>
-        <w:t>TR</w:t>
-      </w:r>
-      <w:r>
-        <w:rPr>
-          <w:bCs/>
-          <w:color w:val="000000"/>
-          <w:sz w:val="28"/>
-          <w:szCs w:val="28"/>
-          <w14:textFill>
-            <w14:gradFill>
-              <w14:gsLst>
-                <w14:gs w14:pos="0">
-                  <w14:srgbClr w14:val="007BD3"/>
-                </w14:gs>
-                <w14:gs w14:pos="100000">
-                  <w14:srgbClr w14:val="034373"/>
-                </w14:gs>
-              </w14:gsLst>
-              <w14:lin w14:ang="0" w14:scaled="0"/>
-            </w14:gradFill>
-          </w14:textFill>
-        </w:rPr>
-        <w:t>?</w:t>
       </w:r>
     </w:p>
     <w:p>
@@ -11475,47 +11139,19 @@
         <w:jc w:val="both"/>
         <w:rPr>
           <w:bCs/>
-          <w:color w:val="538135" w:themeColor="accent6" w:themeShade="BF"/>
-          <w:sz w:val="28"/>
-          <w:szCs w:val="28"/>
-        </w:rPr>
-      </w:pPr>
-      <w:r>
-        <w:rPr>
-          <w:bCs/>
-          <w:color w:val="538135" w:themeColor="accent6" w:themeShade="BF"/>
-          <w:sz w:val="28"/>
-          <w:szCs w:val="28"/>
-        </w:rPr>
-        <w:t xml:space="preserve">Все уровни абстрактные, уровень </w:t>
-      </w:r>
-      <w:r>
-        <w:rPr>
-          <w:bCs/>
-          <w:color w:val="538135" w:themeColor="accent6" w:themeShade="BF"/>
-          <w:sz w:val="28"/>
-          <w:szCs w:val="28"/>
-          <w:lang w:val="en-US"/>
-        </w:rPr>
-        <w:t>TR</w:t>
-      </w:r>
-      <w:r>
-        <w:rPr>
-          <w:bCs/>
-          <w:color w:val="538135" w:themeColor="accent6" w:themeShade="BF"/>
-          <w:sz w:val="28"/>
-          <w:szCs w:val="28"/>
-        </w:rPr>
-        <w:t xml:space="preserve"> ближе всего к физическому, ниже более подробно описано. </w:t>
-      </w:r>
-      <w:r>
-        <w:rPr>
-          <w:bCs/>
-          <w:color w:val="538135" w:themeColor="accent6" w:themeShade="BF"/>
-          <w:sz w:val="28"/>
-          <w:szCs w:val="28"/>
-        </w:rPr>
-        <w:t>Как раз именно на этом уровне таблицы представлены в виде таблицы реконструкций и значений.</w:t>
+          <w:color w:val="000000"/>
+          <w:sz w:val="28"/>
+          <w:szCs w:val="28"/>
+        </w:rPr>
+      </w:pPr>
+      <w:r>
+        <w:rPr>
+          <w:bCs/>
+          <w:color w:val="000000"/>
+          <w:sz w:val="28"/>
+          <w:szCs w:val="28"/>
+        </w:rPr>
+        <w:t>На реляционном уровне данные представлены в виде отношений, которые обычным образом составлены из кортежей и атрибутов.</w:t>
       </w:r>
     </w:p>
     <w:p>
@@ -11536,58 +11172,26 @@
           <w:color w:val="000000"/>
           <w:sz w:val="28"/>
           <w:szCs w:val="28"/>
-          <w:highlight w:val="lightGray"/>
-        </w:rPr>
-        <w:t xml:space="preserve">Т.е. файловый уровень дальше от физического, </w:t>
-      </w:r>
-      <w:proofErr w:type="gramStart"/>
+        </w:rPr>
+        <w:t xml:space="preserve">На уровне TR данные представлены с помощью различных внутренних структур модели TR, называемых таблицами, а сами эти таблицы состоят из строк и столбцов. Указанные таблицы, строки и столбцы не являются </w:t>
+      </w:r>
       <w:r>
         <w:rPr>
           <w:bCs/>
           <w:color w:val="000000"/>
           <w:sz w:val="28"/>
           <w:szCs w:val="28"/>
-          <w:highlight w:val="lightGray"/>
-        </w:rPr>
-        <w:t xml:space="preserve">чем </w:t>
-      </w:r>
-      <w:r>
-        <w:rPr>
-          <w:bCs/>
-          <w:sz w:val="28"/>
-          <w:szCs w:val="28"/>
-          <w:highlight w:val="lightGray"/>
-        </w:rPr>
-        <w:t xml:space="preserve"> уровень</w:t>
-      </w:r>
-      <w:proofErr w:type="gramEnd"/>
-      <w:r>
-        <w:rPr>
-          <w:bCs/>
-          <w:sz w:val="28"/>
-          <w:szCs w:val="28"/>
-          <w:highlight w:val="lightGray"/>
-        </w:rPr>
-        <w:t xml:space="preserve"> </w:t>
-      </w:r>
-      <w:r>
-        <w:rPr>
-          <w:bCs/>
-          <w:sz w:val="28"/>
-          <w:szCs w:val="28"/>
-          <w:highlight w:val="lightGray"/>
-          <w:lang w:val="en-US"/>
-        </w:rPr>
-        <w:t>TR</w:t>
-      </w:r>
-      <w:r>
-        <w:rPr>
-          <w:bCs/>
-          <w:sz w:val="28"/>
-          <w:szCs w:val="28"/>
-          <w:highlight w:val="lightGray"/>
-        </w:rPr>
-        <w:t>?</w:t>
+        </w:rPr>
+        <w:t>реляционными таблицами</w:t>
+      </w:r>
+      <w:r>
+        <w:rPr>
+          <w:bCs/>
+          <w:color w:val="000000"/>
+          <w:sz w:val="28"/>
+          <w:szCs w:val="28"/>
+        </w:rPr>
+        <w:t xml:space="preserve"> с теми же именами, а также непосредственно не соответствуют отношениям, кортежам или атрибутам на пользовательском уровне. Этот уровень наиболее близок к физическому уровню в классической архитектуре БД, но все еще является абстрактным.</w:t>
       </w:r>
     </w:p>
     <w:p>
@@ -11596,42 +11200,25 @@
         <w:ind w:firstLine="708"/>
         <w:jc w:val="both"/>
         <w:rPr>
-          <w:b/>
-          <w:bCs/>
-          <w:i/>
-          <w:color w:val="538135" w:themeColor="accent6" w:themeShade="BF"/>
-          <w:sz w:val="28"/>
-          <w:szCs w:val="28"/>
-        </w:rPr>
-      </w:pPr>
-      <w:r>
-        <w:rPr>
-          <w:b/>
-          <w:bCs/>
-          <w:i/>
-          <w:color w:val="538135" w:themeColor="accent6" w:themeShade="BF"/>
-          <w:sz w:val="28"/>
-          <w:szCs w:val="28"/>
-        </w:rPr>
-        <w:t>Верно, файловый уровень тоже абстрактны, но данные там представлены как в реляционных таблицах</w:t>
-      </w:r>
-      <w:r>
-        <w:rPr>
-          <w:b/>
-          <w:bCs/>
-          <w:i/>
-          <w:color w:val="538135" w:themeColor="accent6" w:themeShade="BF"/>
-          <w:sz w:val="28"/>
-          <w:szCs w:val="28"/>
-        </w:rPr>
-        <w:t xml:space="preserve"> (как пример в табл. 1.1)</w:t>
-      </w:r>
-      <w:r>
-        <w:rPr>
-          <w:b/>
-          <w:bCs/>
-          <w:i/>
-          <w:color w:val="538135" w:themeColor="accent6" w:themeShade="BF"/>
+          <w:bCs/>
+          <w:color w:val="000000"/>
+          <w:sz w:val="28"/>
+          <w:szCs w:val="28"/>
+        </w:rPr>
+      </w:pPr>
+      <w:r>
+        <w:rPr>
+          <w:bCs/>
+          <w:color w:val="000000"/>
+          <w:sz w:val="28"/>
+          <w:szCs w:val="28"/>
+        </w:rPr>
+        <w:t>Файловый уровень представляет собой уровень перенаправления между другими двумя уровнями — отношения верхнего уровня отображаются на файлы среднего уровня, а затем эти файлы отображаются на таблицы низкого уровня. Кроме того, указанные файлы состоят из записей и полей; записи соответствуют кортежам, а поля — атрибутам верхнего уровня</w:t>
+      </w:r>
+      <w:r>
+        <w:rPr>
+          <w:bCs/>
+          <w:color w:val="000000"/>
           <w:sz w:val="28"/>
           <w:szCs w:val="28"/>
         </w:rPr>
@@ -11657,21 +11244,17 @@
           <w:sz w:val="28"/>
           <w:szCs w:val="28"/>
         </w:rPr>
-        <w:t>На реляционном уровне данные представлены в виде отношений, которые обычным образом составлены из кортежей и атрибутов.</w:t>
-      </w:r>
-    </w:p>
-    <w:p>
-      <w:pPr>
-        <w:spacing w:line="360" w:lineRule="auto"/>
-        <w:ind w:firstLine="708"/>
-        <w:jc w:val="both"/>
+        <w:t>В</w:t>
+      </w:r>
+      <w:r>
         <w:rPr>
           <w:bCs/>
           <w:color w:val="000000"/>
           <w:sz w:val="28"/>
           <w:szCs w:val="28"/>
         </w:rPr>
-      </w:pPr>
+        <w:t xml:space="preserve"> </w:t>
+      </w:r>
       <w:r>
         <w:rPr>
           <w:bCs/>
@@ -11679,7 +11262,7 @@
           <w:sz w:val="28"/>
           <w:szCs w:val="28"/>
         </w:rPr>
-        <w:t xml:space="preserve">На уровне TR данные представлены с помощью различных внутренних структур модели TR, называемых таблицами, а сами эти таблицы состоят из строк и столбцов. Указанные таблицы, строки и столбцы не являются </w:t>
+        <w:t>табл</w:t>
       </w:r>
       <w:r>
         <w:rPr>
@@ -11688,7 +11271,7 @@
           <w:sz w:val="28"/>
           <w:szCs w:val="28"/>
         </w:rPr>
-        <w:t>реляционными таблицами</w:t>
+        <w:t>. 1.</w:t>
       </w:r>
       <w:r>
         <w:rPr>
@@ -11697,7 +11280,7 @@
           <w:sz w:val="28"/>
           <w:szCs w:val="28"/>
         </w:rPr>
-        <w:t xml:space="preserve"> с теми же именами, а также непосредственно не </w:t>
+        <w:t>1</w:t>
       </w:r>
       <w:r>
         <w:rPr>
@@ -11706,178 +11289,89 @@
           <w:sz w:val="28"/>
           <w:szCs w:val="28"/>
         </w:rPr>
+        <w:t xml:space="preserve">. приведен пример файла с данными о </w:t>
+      </w:r>
+      <w:r>
+        <w:rPr>
+          <w:bCs/>
+          <w:color w:val="000000"/>
+          <w:sz w:val="28"/>
+          <w:szCs w:val="28"/>
+        </w:rPr>
+        <w:t>студентах</w:t>
+      </w:r>
+      <w:r>
+        <w:rPr>
+          <w:bCs/>
+          <w:color w:val="000000"/>
+          <w:sz w:val="28"/>
+          <w:szCs w:val="28"/>
+        </w:rPr>
+        <w:t xml:space="preserve">. </w:t>
+      </w:r>
+      <w:r>
+        <w:rPr>
+          <w:bCs/>
+          <w:color w:val="000000"/>
+          <w:sz w:val="28"/>
+          <w:szCs w:val="28"/>
+        </w:rPr>
+        <w:t>Пример содержит информацию о номере зачетной книжки (</w:t>
+      </w:r>
+      <w:r>
+        <w:rPr>
+          <w:bCs/>
+          <w:color w:val="000000"/>
+          <w:sz w:val="28"/>
+          <w:szCs w:val="28"/>
+        </w:rPr>
+        <w:t>№ЗК</w:t>
+      </w:r>
+      <w:r>
+        <w:rPr>
+          <w:bCs/>
+          <w:color w:val="000000"/>
+          <w:sz w:val="28"/>
+          <w:szCs w:val="28"/>
+        </w:rPr>
+        <w:t>), фамилии, номер</w:t>
+      </w:r>
+      <w:r>
+        <w:rPr>
+          <w:bCs/>
+          <w:color w:val="000000"/>
+          <w:sz w:val="28"/>
+          <w:szCs w:val="28"/>
+        </w:rPr>
+        <w:t>е</w:t>
+      </w:r>
+      <w:r>
+        <w:rPr>
+          <w:bCs/>
+          <w:color w:val="000000"/>
+          <w:sz w:val="28"/>
+          <w:szCs w:val="28"/>
+        </w:rPr>
+        <w:t xml:space="preserve"> группы и даты защиты студента. </w:t>
+      </w:r>
+      <w:r>
+        <w:rPr>
+          <w:bCs/>
+          <w:color w:val="000000"/>
+          <w:sz w:val="28"/>
+          <w:szCs w:val="28"/>
+        </w:rPr>
+        <w:t xml:space="preserve">В таком файле записи имеют упорядочение </w:t>
+      </w:r>
+      <w:r>
+        <w:rPr>
+          <w:bCs/>
+          <w:color w:val="000000"/>
+          <w:sz w:val="28"/>
+          <w:szCs w:val="28"/>
+        </w:rPr>
         <w:lastRenderedPageBreak/>
-        <w:t>соответствуют отношениям, кортежам или атрибутам на пользовательском уровне. Этот уровень наиболее близок к физическому уровню в классической архитектуре БД, но все еще является абстрактным.</w:t>
-      </w:r>
-    </w:p>
-    <w:p>
-      <w:pPr>
-        <w:spacing w:line="360" w:lineRule="auto"/>
-        <w:ind w:firstLine="708"/>
-        <w:jc w:val="both"/>
-        <w:rPr>
-          <w:bCs/>
-          <w:color w:val="000000"/>
-          <w:sz w:val="28"/>
-          <w:szCs w:val="28"/>
-        </w:rPr>
-      </w:pPr>
-      <w:r>
-        <w:rPr>
-          <w:bCs/>
-          <w:color w:val="000000"/>
-          <w:sz w:val="28"/>
-          <w:szCs w:val="28"/>
-        </w:rPr>
-        <w:t>Файловый уровень представляет собой уровень перенаправления между другими двумя уровнями — отношения верхнего уровня отображаются на файлы среднего уровня, а затем эти файлы отображаются на таблицы низкого уровня. Кроме того, указанные файлы состоят из записей и полей; записи соответствуют кортежам, а поля — атрибутам верхнего уровня</w:t>
-      </w:r>
-      <w:r>
-        <w:rPr>
-          <w:bCs/>
-          <w:color w:val="000000"/>
-          <w:sz w:val="28"/>
-          <w:szCs w:val="28"/>
-        </w:rPr>
-        <w:t>.</w:t>
-      </w:r>
-    </w:p>
-    <w:p>
-      <w:pPr>
-        <w:spacing w:line="360" w:lineRule="auto"/>
-        <w:ind w:firstLine="708"/>
-        <w:jc w:val="both"/>
-        <w:rPr>
-          <w:bCs/>
-          <w:color w:val="000000"/>
-          <w:sz w:val="28"/>
-          <w:szCs w:val="28"/>
-        </w:rPr>
-      </w:pPr>
-      <w:r>
-        <w:rPr>
-          <w:bCs/>
-          <w:color w:val="000000"/>
-          <w:sz w:val="28"/>
-          <w:szCs w:val="28"/>
-        </w:rPr>
-        <w:t>В</w:t>
-      </w:r>
-      <w:r>
-        <w:rPr>
-          <w:bCs/>
-          <w:color w:val="000000"/>
-          <w:sz w:val="28"/>
-          <w:szCs w:val="28"/>
-        </w:rPr>
-        <w:t xml:space="preserve"> </w:t>
-      </w:r>
-      <w:r>
-        <w:rPr>
-          <w:bCs/>
-          <w:color w:val="000000"/>
-          <w:sz w:val="28"/>
-          <w:szCs w:val="28"/>
-        </w:rPr>
-        <w:t>табл</w:t>
-      </w:r>
-      <w:r>
-        <w:rPr>
-          <w:bCs/>
-          <w:color w:val="000000"/>
-          <w:sz w:val="28"/>
-          <w:szCs w:val="28"/>
-        </w:rPr>
-        <w:t>. 1.</w:t>
-      </w:r>
-      <w:r>
-        <w:rPr>
-          <w:bCs/>
-          <w:color w:val="000000"/>
-          <w:sz w:val="28"/>
-          <w:szCs w:val="28"/>
-        </w:rPr>
-        <w:t>1</w:t>
-      </w:r>
-      <w:r>
-        <w:rPr>
-          <w:bCs/>
-          <w:color w:val="000000"/>
-          <w:sz w:val="28"/>
-          <w:szCs w:val="28"/>
-        </w:rPr>
-        <w:t xml:space="preserve">. приведен пример файла с данными о </w:t>
-      </w:r>
-      <w:r>
-        <w:rPr>
-          <w:bCs/>
-          <w:color w:val="000000"/>
-          <w:sz w:val="28"/>
-          <w:szCs w:val="28"/>
-        </w:rPr>
-        <w:t>студентах</w:t>
-      </w:r>
-      <w:r>
-        <w:rPr>
-          <w:bCs/>
-          <w:color w:val="000000"/>
-          <w:sz w:val="28"/>
-          <w:szCs w:val="28"/>
-        </w:rPr>
-        <w:t xml:space="preserve">. </w:t>
-      </w:r>
-      <w:r>
-        <w:rPr>
-          <w:bCs/>
-          <w:color w:val="000000"/>
-          <w:sz w:val="28"/>
-          <w:szCs w:val="28"/>
-        </w:rPr>
-        <w:t>Пример содержит информацию о номере зачетной книжки (</w:t>
-      </w:r>
-      <w:r>
-        <w:rPr>
-          <w:bCs/>
-          <w:color w:val="000000"/>
-          <w:sz w:val="28"/>
-          <w:szCs w:val="28"/>
-        </w:rPr>
-        <w:t>№ЗК</w:t>
-      </w:r>
-      <w:r>
-        <w:rPr>
-          <w:bCs/>
-          <w:color w:val="000000"/>
-          <w:sz w:val="28"/>
-          <w:szCs w:val="28"/>
-        </w:rPr>
-        <w:t>), фамилии, номер</w:t>
-      </w:r>
-      <w:r>
-        <w:rPr>
-          <w:bCs/>
-          <w:color w:val="000000"/>
-          <w:sz w:val="28"/>
-          <w:szCs w:val="28"/>
-        </w:rPr>
-        <w:t>е</w:t>
-      </w:r>
-      <w:r>
-        <w:rPr>
-          <w:bCs/>
-          <w:color w:val="000000"/>
-          <w:sz w:val="28"/>
-          <w:szCs w:val="28"/>
-        </w:rPr>
-        <w:t xml:space="preserve"> группы и даты защиты студента. </w:t>
-      </w:r>
-      <w:r>
-        <w:rPr>
-          <w:bCs/>
-          <w:color w:val="000000"/>
-          <w:sz w:val="28"/>
-          <w:szCs w:val="28"/>
-        </w:rPr>
-        <w:t xml:space="preserve">В таком файле записи имеют упорядочение сверху вниз, а поля — упорядочение слева направо, как показано с помощью номеров записей и номеров полей </w:t>
+        <w:t xml:space="preserve">сверху вниз, а поля — упорядочение слева направо, как показано с помощью номеров записей и номеров полей </w:t>
       </w:r>
       <w:r>
         <w:rPr>
@@ -13543,7 +13037,16 @@
           <w:sz w:val="28"/>
           <w:szCs w:val="28"/>
         </w:rPr>
-        <w:t>, может быть представлен с помощью таблиц на уровне TR и реконструирован из этих таблиц. При этом следует учитывать тот факт, что все возможные различные версии одного и того же файла могут быть реконструированы из одних и тех же таблиц TR одинаково легко. Это означает, что в разных версиях файла упорядочение записей и полей может отличаться, а содержание остается одним и тем же. В этих таблицах TR строки имеют упорядочение сверху вниз, а столбцы — упорядочены слева направо. В частности, строки таблиц TR не имеют какого-либо взаимно однозначного соответствия записям на файловом уровне, а в силу этого и не имеют какого-либо взаимно однозначного соответствия кортежам на реляционном уровне.</w:t>
+        <w:t>, может быть представлен с помощью таблиц на уровне TR и реконструирован из этих таблиц. При этом следует учитывать тот факт, что все возможные различные версии одного и того же файла могут быть реконструированы из одних и тех же таблиц TR одинаково легко. Это означает, что в разных версиях файла упорядочение записей и полей может отличаться, а содержание остается одним и тем же. В этих таблицах TR строки имеют упорядочение сверху вниз, а столбцы — упорядочены слева направо. В частности, строки таблиц TR не имеют какого-</w:t>
+      </w:r>
+      <w:r>
+        <w:rPr>
+          <w:bCs/>
+          <w:sz w:val="28"/>
+          <w:szCs w:val="28"/>
+        </w:rPr>
+        <w:lastRenderedPageBreak/>
+        <w:t>либо взаимно однозначного соответствия записям на файловом уровне, а в силу этого и не имеют какого-либо взаимно однозначного соответствия кортежам на реляционном уровне.</w:t>
       </w:r>
     </w:p>
     <w:p>
@@ -15346,7 +14849,16 @@
           <w:sz w:val="28"/>
           <w:szCs w:val="28"/>
         </w:rPr>
-        <w:t>Таблица значений полей — это единственная таблица TR, которая содержит пользовательские данные как таковые. Все остальные таблицы содержат внутреннюю информацию, которая имеет смысл только для модели TR, но непосредственно не касается пользователя. Формируется таблица значений полей с помощью сортировки: каждый столбец таблицы содержит значения из соответствующего поля файла, отсортированные в порядке возрастания. Стоит отметить, что независимо от первоначального расположения записей в файле всегда формируется одна и та же таблица значений полей.</w:t>
+        <w:t xml:space="preserve">Таблица значений полей — это единственная таблица TR, которая содержит пользовательские данные как таковые. Все остальные таблицы содержат внутреннюю информацию, которая имеет смысл только для модели TR, но непосредственно не касается пользователя. Формируется таблица </w:t>
+      </w:r>
+      <w:r>
+        <w:rPr>
+          <w:bCs/>
+          <w:sz w:val="28"/>
+          <w:szCs w:val="28"/>
+        </w:rPr>
+        <w:lastRenderedPageBreak/>
+        <w:t>значений полей с помощью сортировки: каждый столбец таблицы содержит значения из соответствующего поля файла, отсортированные в порядке возрастания. Стоит отметить, что независимо от первоначального расположения записей в файле всегда формируется одна и та же таблица значений полей.</w:t>
       </w:r>
     </w:p>
     <w:p>
@@ -15474,7 +14986,6 @@
           <w:sz w:val="28"/>
           <w:szCs w:val="28"/>
         </w:rPr>
-        <w:lastRenderedPageBreak/>
         <w:t>Для того чтобы иметь возможность реконструировать п</w:t>
       </w:r>
       <w:r>
@@ -15709,6 +15220,7 @@
           <w:sz w:val="28"/>
           <w:szCs w:val="28"/>
         </w:rPr>
+        <w:lastRenderedPageBreak/>
         <w:t>Таблица 1.3 - Таблица реконструкции записей</w:t>
       </w:r>
     </w:p>
@@ -17378,6 +16890,7 @@
           <w:sz w:val="28"/>
           <w:szCs w:val="28"/>
         </w:rPr>
+        <w:lastRenderedPageBreak/>
         <w:t>Перейти в ячейку [</w:t>
       </w:r>
       <w:r>
@@ -17843,7 +17356,6 @@
           <w:sz w:val="28"/>
           <w:szCs w:val="28"/>
         </w:rPr>
-        <w:lastRenderedPageBreak/>
         <w:t>Перейти в ячейку [</w:t>
       </w:r>
       <w:r>
@@ -18194,7 +17706,16 @@
           <w:sz w:val="28"/>
           <w:szCs w:val="28"/>
         </w:rPr>
-        <w:t>Указатели номеров строк, по которым осуществляется переход в приведенном выше примере, образуют кольцо, а фактически образуют два изоморфных кольца: в таблице значений полей и в таблице реконструкции записей. Такие кольца часто называют зигзагами, а алгоритм реконструкции - алгоритмом зигзага.</w:t>
+        <w:t xml:space="preserve">Указатели номеров строк, по которым осуществляется переход в приведенном выше примере, образуют кольцо, а фактически образуют два </w:t>
+      </w:r>
+      <w:r>
+        <w:rPr>
+          <w:bCs/>
+          <w:sz w:val="28"/>
+          <w:szCs w:val="28"/>
+        </w:rPr>
+        <w:lastRenderedPageBreak/>
+        <w:t>изоморфных кольца: в таблице значений полей и в таблице реконструкции записей. Такие кольца часто называют зигзагами, а алгоритм реконструкции - алгоритмом зигзага.</w:t>
       </w:r>
     </w:p>
     <w:p>
@@ -18449,7 +17970,6 @@
                 <w:sz w:val="28"/>
                 <w:szCs w:val="28"/>
               </w:rPr>
-              <w:lastRenderedPageBreak/>
               <w:t> </w:t>
             </w:r>
           </w:p>
@@ -19591,7 +19111,16 @@
           <w:sz w:val="28"/>
           <w:szCs w:val="28"/>
         </w:rPr>
-        <w:t xml:space="preserve"> к перестановке a называется такая перестановка, что: (a</w:t>
+        <w:t xml:space="preserve"> к перестановке a называется такая </w:t>
+      </w:r>
+      <w:r>
+        <w:rPr>
+          <w:bCs/>
+          <w:sz w:val="28"/>
+          <w:szCs w:val="28"/>
+        </w:rPr>
+        <w:lastRenderedPageBreak/>
+        <w:t>перестановка, что: (a</w:t>
       </w:r>
       <w:r>
         <w:rPr>
@@ -20856,7 +20385,6 @@
                 <w:sz w:val="28"/>
                 <w:szCs w:val="28"/>
               </w:rPr>
-              <w:lastRenderedPageBreak/>
               <w:t>5</w:t>
             </w:r>
           </w:p>
@@ -21189,7 +20717,16 @@
           <w:sz w:val="28"/>
           <w:szCs w:val="28"/>
         </w:rPr>
-        <w:t>Перейти в ячейку [3,1] таблицы обратных перестановок и считать значение r = “2”. Перейти в ячейку справа [3, 2] и прочитать значение “</w:t>
+        <w:t xml:space="preserve">Перейти в ячейку [3,1] таблицы обратных перестановок и считать значение r = “2”. Перейти в ячейку справа [3, 2] и прочитать значение </w:t>
+      </w:r>
+      <w:r>
+        <w:rPr>
+          <w:bCs/>
+          <w:sz w:val="28"/>
+          <w:szCs w:val="28"/>
+        </w:rPr>
+        <w:lastRenderedPageBreak/>
+        <w:t>“</w:t>
       </w:r>
       <w:r>
         <w:rPr>
@@ -21420,7 +20957,6 @@
           <w:sz w:val="28"/>
           <w:szCs w:val="28"/>
         </w:rPr>
-        <w:lastRenderedPageBreak/>
         <w:t xml:space="preserve">Следует отметить, что приведенная </w:t>
       </w:r>
       <w:r>
@@ -21631,7 +21167,16 @@
           <w:sz w:val="28"/>
           <w:szCs w:val="28"/>
         </w:rPr>
-        <w:t>Идея способа заключается в том, чтобы в таблице значений полей не хранить дублирующие значения в столбце. Для дальнейшего реконструирования первоначальной таблицы необходимо хранить некоторую дополнительную информацию. Один из способов состоит в том, чтобы вместе с каждым значением поля в каждом сжатом столбце таблицы значений полей хранить данные о диапазоне номеров строк в несжатой версии этой таблицы.</w:t>
+        <w:t xml:space="preserve">Идея способа заключается в том, чтобы в таблице значений полей не хранить дублирующие значения в столбце. Для дальнейшего </w:t>
+      </w:r>
+      <w:r>
+        <w:rPr>
+          <w:bCs/>
+          <w:sz w:val="28"/>
+          <w:szCs w:val="28"/>
+        </w:rPr>
+        <w:lastRenderedPageBreak/>
+        <w:t>реконструирования первоначальной таблицы необходимо хранить некоторую дополнительную информацию. Один из способов состоит в том, чтобы вместе с каждым значением поля в каждом сжатом столбце таблицы значений полей хранить данные о диапазоне номеров строк в несжатой версии этой таблицы.</w:t>
       </w:r>
       <w:r>
         <w:rPr>
@@ -23378,7 +22923,16 @@
           <w:sz w:val="28"/>
           <w:szCs w:val="28"/>
         </w:rPr>
-        <w:t xml:space="preserve"> из таблицы реконструкции записей, а из ячейки, которая содержит диапазон строк, включающ</w:t>
+        <w:t xml:space="preserve"> из таблицы реконструкции </w:t>
+      </w:r>
+      <w:r>
+        <w:rPr>
+          <w:bCs/>
+          <w:sz w:val="28"/>
+          <w:szCs w:val="28"/>
+        </w:rPr>
+        <w:lastRenderedPageBreak/>
+        <w:t>записей, а из ячейки, которая содержит диапазон строк, включающ</w:t>
       </w:r>
       <w:r>
         <w:rPr>
@@ -23592,7 +23146,6 @@
           <w:sz w:val="28"/>
           <w:szCs w:val="28"/>
         </w:rPr>
-        <w:lastRenderedPageBreak/>
         <w:t>Рассмотрим пример таблицы оценок студентов, где в двух столбцах содержится много дублирующей информации.</w:t>
       </w:r>
       <w:r>
@@ -24143,6 +23696,7 @@
           <w:sz w:val="28"/>
           <w:szCs w:val="28"/>
         </w:rPr>
+        <w:lastRenderedPageBreak/>
         <w:t>Можно заметить, что столбцы «Лабораторные работы» и «Экзамен» имеют один типа данных и дублирующую информацию, после выполнения слияние столбцов получена таблица значений полей, приведенная в табл. 1.8.</w:t>
       </w:r>
     </w:p>
@@ -24635,7 +24189,6 @@
                 <w:sz w:val="28"/>
                 <w:szCs w:val="28"/>
               </w:rPr>
-              <w:lastRenderedPageBreak/>
               <w:t>Сидоров</w:t>
             </w:r>
           </w:p>
@@ -24721,11 +24274,19 @@
         <w:rPr>
           <w:b/>
           <w:bCs/>
-          <w:color w:val="FF0000"/>
-          <w:sz w:val="28"/>
-          <w:szCs w:val="28"/>
-        </w:rPr>
-      </w:pPr>
+          <w:sz w:val="28"/>
+          <w:szCs w:val="28"/>
+        </w:rPr>
+      </w:pPr>
+      <w:r>
+        <w:rPr>
+          <w:b/>
+          <w:bCs/>
+          <w:sz w:val="28"/>
+          <w:szCs w:val="28"/>
+        </w:rPr>
+        <w:br w:type="page"/>
+      </w:r>
     </w:p>
     <w:p>
       <w:pPr>
@@ -24745,6 +24306,7 @@
           <w:sz w:val="28"/>
           <w:szCs w:val="28"/>
         </w:rPr>
+        <w:lastRenderedPageBreak/>
         <w:t>1.5.</w:t>
       </w:r>
       <w:r>
@@ -34603,7 +34165,23 @@
           <w:sz w:val="28"/>
           <w:szCs w:val="28"/>
         </w:rPr>
-        <w:t xml:space="preserve">Пользователь видит созданные и выведенные в консоль таблицы </w:t>
+        <w:t xml:space="preserve">Пользователь видит созданные и выведенные </w:t>
+      </w:r>
+      <w:r>
+        <w:rPr>
+          <w:bCs/>
+          <w:sz w:val="28"/>
+          <w:szCs w:val="28"/>
+        </w:rPr>
+        <w:t>на экране</w:t>
+      </w:r>
+      <w:r>
+        <w:rPr>
+          <w:bCs/>
+          <w:sz w:val="28"/>
+          <w:szCs w:val="28"/>
+        </w:rPr>
+        <w:t xml:space="preserve"> таблицы </w:t>
       </w:r>
       <w:r>
         <w:rPr>
@@ -34914,7 +34492,23 @@
           <w:sz w:val="28"/>
           <w:szCs w:val="28"/>
         </w:rPr>
-        <w:t>Пользователь видит в консоли выведенную таблицу значений полей.</w:t>
+        <w:t xml:space="preserve">Пользователь видит </w:t>
+      </w:r>
+      <w:r>
+        <w:rPr>
+          <w:bCs/>
+          <w:sz w:val="28"/>
+          <w:szCs w:val="28"/>
+        </w:rPr>
+        <w:t xml:space="preserve">на экране </w:t>
+      </w:r>
+      <w:r>
+        <w:rPr>
+          <w:bCs/>
+          <w:sz w:val="28"/>
+          <w:szCs w:val="28"/>
+        </w:rPr>
+        <w:t>выведенную таблицу значений полей.</w:t>
       </w:r>
     </w:p>
     <w:p>
@@ -35192,7 +34786,23 @@
           <w:sz w:val="28"/>
           <w:szCs w:val="28"/>
         </w:rPr>
-        <w:t>Пользователь видит в консоли выведенную таблицу реконструкции записей.</w:t>
+        <w:t xml:space="preserve">Пользователь видит </w:t>
+      </w:r>
+      <w:r>
+        <w:rPr>
+          <w:bCs/>
+          <w:sz w:val="28"/>
+          <w:szCs w:val="28"/>
+        </w:rPr>
+        <w:t xml:space="preserve">на экране </w:t>
+      </w:r>
+      <w:r>
+        <w:rPr>
+          <w:bCs/>
+          <w:sz w:val="28"/>
+          <w:szCs w:val="28"/>
+        </w:rPr>
+        <w:t>выведенную таблицу реконструкции записей.</w:t>
       </w:r>
     </w:p>
     <w:p>
@@ -35411,7 +35021,23 @@
           <w:sz w:val="28"/>
           <w:szCs w:val="28"/>
         </w:rPr>
-        <w:t>Пользователь получает сообщение в консоли об успешной записи.</w:t>
+        <w:t xml:space="preserve">Пользователь получает сообщение </w:t>
+      </w:r>
+      <w:r>
+        <w:rPr>
+          <w:bCs/>
+          <w:sz w:val="28"/>
+          <w:szCs w:val="28"/>
+        </w:rPr>
+        <w:t xml:space="preserve">на экране </w:t>
+      </w:r>
+      <w:r>
+        <w:rPr>
+          <w:bCs/>
+          <w:sz w:val="28"/>
+          <w:szCs w:val="28"/>
+        </w:rPr>
+        <w:t>об успешной записи.</w:t>
       </w:r>
     </w:p>
     <w:p>
@@ -35794,7 +35420,23 @@
           <w:szCs w:val="28"/>
         </w:rPr>
         <w:lastRenderedPageBreak/>
-        <w:t>Пользователь получает сообщение в консоли об успешном удалении записи.</w:t>
+        <w:t xml:space="preserve">Пользователь получает сообщение </w:t>
+      </w:r>
+      <w:r>
+        <w:rPr>
+          <w:bCs/>
+          <w:sz w:val="28"/>
+          <w:szCs w:val="28"/>
+        </w:rPr>
+        <w:t xml:space="preserve">на экране </w:t>
+      </w:r>
+      <w:r>
+        <w:rPr>
+          <w:bCs/>
+          <w:sz w:val="28"/>
+          <w:szCs w:val="28"/>
+        </w:rPr>
+        <w:t>об успешном удалении записи.</w:t>
       </w:r>
     </w:p>
     <w:p>
@@ -36148,7 +35790,23 @@
           <w:sz w:val="28"/>
           <w:szCs w:val="28"/>
         </w:rPr>
-        <w:t>Пользователь получает сообщение в консоли об успешном изменении записи.</w:t>
+        <w:t xml:space="preserve">Пользователь получает сообщение </w:t>
+      </w:r>
+      <w:r>
+        <w:rPr>
+          <w:bCs/>
+          <w:sz w:val="28"/>
+          <w:szCs w:val="28"/>
+        </w:rPr>
+        <w:t xml:space="preserve">на экране </w:t>
+      </w:r>
+      <w:r>
+        <w:rPr>
+          <w:bCs/>
+          <w:sz w:val="28"/>
+          <w:szCs w:val="28"/>
+        </w:rPr>
+        <w:t>об успешном изменении записи.</w:t>
       </w:r>
     </w:p>
     <w:p>
@@ -36172,7 +35830,17 @@
           <w:sz w:val="28"/>
           <w:szCs w:val="28"/>
         </w:rPr>
-        <w:t>Проекция:</w:t>
+        <w:t>Выборка данных с заданными столбцами</w:t>
+      </w:r>
+      <w:r>
+        <w:rPr>
+          <w:b/>
+          <w:bCs/>
+          <w:i/>
+          <w:sz w:val="28"/>
+          <w:szCs w:val="28"/>
+        </w:rPr>
+        <w:t>:</w:t>
       </w:r>
     </w:p>
     <w:p>
@@ -36462,7 +36130,23 @@
           <w:sz w:val="28"/>
           <w:szCs w:val="28"/>
         </w:rPr>
-        <w:t>Пользователь видит в консоли результат выборки в виде таблицы.</w:t>
+        <w:t xml:space="preserve">Пользователь видит </w:t>
+      </w:r>
+      <w:r>
+        <w:rPr>
+          <w:bCs/>
+          <w:sz w:val="28"/>
+          <w:szCs w:val="28"/>
+        </w:rPr>
+        <w:t xml:space="preserve">на экране </w:t>
+      </w:r>
+      <w:r>
+        <w:rPr>
+          <w:bCs/>
+          <w:sz w:val="28"/>
+          <w:szCs w:val="28"/>
+        </w:rPr>
+        <w:t>результат выборки в виде таблицы.</w:t>
       </w:r>
     </w:p>
     <w:p>
@@ -36486,7 +36170,28 @@
           <w:sz w:val="28"/>
           <w:szCs w:val="28"/>
         </w:rPr>
-        <w:t>Селекция:</w:t>
+        <w:t xml:space="preserve">Выборка данных с помощью оператора </w:t>
+      </w:r>
+      <w:r>
+        <w:rPr>
+          <w:b/>
+          <w:bCs/>
+          <w:i/>
+          <w:sz w:val="28"/>
+          <w:szCs w:val="28"/>
+          <w:lang w:val="en-US"/>
+        </w:rPr>
+        <w:t>WHERE</w:t>
+      </w:r>
+      <w:r>
+        <w:rPr>
+          <w:b/>
+          <w:bCs/>
+          <w:i/>
+          <w:sz w:val="28"/>
+          <w:szCs w:val="28"/>
+        </w:rPr>
+        <w:t>:</w:t>
       </w:r>
     </w:p>
     <w:p>
@@ -36977,7 +36682,23 @@
           <w:sz w:val="28"/>
           <w:szCs w:val="28"/>
         </w:rPr>
-        <w:t>Пользователь видит в консоли результат выборки в виде таблицы.</w:t>
+        <w:t xml:space="preserve">Пользователь видит </w:t>
+      </w:r>
+      <w:r>
+        <w:rPr>
+          <w:bCs/>
+          <w:sz w:val="28"/>
+          <w:szCs w:val="28"/>
+        </w:rPr>
+        <w:t xml:space="preserve">на экране </w:t>
+      </w:r>
+      <w:r>
+        <w:rPr>
+          <w:bCs/>
+          <w:sz w:val="28"/>
+          <w:szCs w:val="28"/>
+        </w:rPr>
+        <w:t>результат выборки в виде таблицы.</w:t>
       </w:r>
     </w:p>
     <w:p>
@@ -37001,7 +36722,49 @@
           <w:sz w:val="28"/>
           <w:szCs w:val="28"/>
         </w:rPr>
-        <w:t>Соединение:</w:t>
+        <w:t xml:space="preserve">Выборка данных с помощью оператора </w:t>
+      </w:r>
+      <w:r>
+        <w:rPr>
+          <w:b/>
+          <w:bCs/>
+          <w:i/>
+          <w:sz w:val="28"/>
+          <w:szCs w:val="28"/>
+          <w:lang w:val="en-US"/>
+        </w:rPr>
+        <w:t>INNER</w:t>
+      </w:r>
+      <w:r>
+        <w:rPr>
+          <w:b/>
+          <w:bCs/>
+          <w:i/>
+          <w:sz w:val="28"/>
+          <w:szCs w:val="28"/>
+        </w:rPr>
+        <w:t xml:space="preserve"> </w:t>
+      </w:r>
+      <w:r>
+        <w:rPr>
+          <w:b/>
+          <w:bCs/>
+          <w:i/>
+          <w:sz w:val="28"/>
+          <w:szCs w:val="28"/>
+          <w:lang w:val="en-US"/>
+        </w:rPr>
+        <w:t>JOIN</w:t>
+      </w:r>
+      <w:r>
+        <w:rPr>
+          <w:b/>
+          <w:bCs/>
+          <w:i/>
+          <w:sz w:val="28"/>
+          <w:szCs w:val="28"/>
+        </w:rPr>
+        <w:t>:</w:t>
       </w:r>
     </w:p>
     <w:p>
@@ -37017,6 +36780,7 @@
           <w:bCs/>
           <w:sz w:val="28"/>
           <w:szCs w:val="28"/>
+          <w:lang w:val="en-US"/>
         </w:rPr>
       </w:pPr>
       <w:r>
@@ -37032,6 +36796,7 @@
           <w:bCs/>
           <w:sz w:val="28"/>
           <w:szCs w:val="28"/>
+          <w:lang w:val="en-US"/>
         </w:rPr>
         <w:t xml:space="preserve"> </w:t>
       </w:r>
@@ -37048,6 +36813,7 @@
           <w:bCs/>
           <w:sz w:val="28"/>
           <w:szCs w:val="28"/>
+          <w:lang w:val="en-US"/>
         </w:rPr>
         <w:t xml:space="preserve"> </w:t>
       </w:r>
@@ -37064,6 +36830,7 @@
           <w:bCs/>
           <w:sz w:val="28"/>
           <w:szCs w:val="28"/>
+          <w:lang w:val="en-US"/>
         </w:rPr>
         <w:t xml:space="preserve"> «</w:t>
       </w:r>
@@ -37074,13 +36841,32 @@
           <w:szCs w:val="28"/>
           <w:lang w:val="en-US"/>
         </w:rPr>
-        <w:t>SELECT</w:t>
-      </w:r>
-      <w:r>
-        <w:rPr>
-          <w:bCs/>
-          <w:sz w:val="28"/>
-          <w:szCs w:val="28"/>
+        <w:t xml:space="preserve">SELECT </w:t>
+      </w:r>
+      <w:r>
+        <w:rPr>
+          <w:bCs/>
+          <w:sz w:val="28"/>
+          <w:szCs w:val="28"/>
+          <w:lang w:val="en-US"/>
+        </w:rPr>
+        <w:t xml:space="preserve">* </w:t>
+      </w:r>
+      <w:r>
+        <w:rPr>
+          <w:bCs/>
+          <w:sz w:val="28"/>
+          <w:szCs w:val="28"/>
+          <w:lang w:val="en-US"/>
+        </w:rPr>
+        <w:t>FROM table_name1</w:t>
+      </w:r>
+      <w:r>
+        <w:rPr>
+          <w:bCs/>
+          <w:sz w:val="28"/>
+          <w:szCs w:val="28"/>
+          <w:lang w:val="en-US"/>
         </w:rPr>
         <w:t xml:space="preserve"> </w:t>
       </w:r>
@@ -37089,14 +36875,16 @@
           <w:bCs/>
           <w:sz w:val="28"/>
           <w:szCs w:val="28"/>
-        </w:rPr>
-        <w:t>*</w:t>
-      </w:r>
-      <w:r>
-        <w:rPr>
-          <w:bCs/>
-          <w:sz w:val="28"/>
-          <w:szCs w:val="28"/>
+          <w:lang w:val="en-US"/>
+        </w:rPr>
+        <w:t>INNER JOIN table_name2</w:t>
+      </w:r>
+      <w:r>
+        <w:rPr>
+          <w:bCs/>
+          <w:sz w:val="28"/>
+          <w:szCs w:val="28"/>
+          <w:lang w:val="en-US"/>
         </w:rPr>
         <w:t xml:space="preserve"> </w:t>
       </w:r>
@@ -37107,13 +36895,109 @@
           <w:szCs w:val="28"/>
           <w:lang w:val="en-US"/>
         </w:rPr>
-        <w:t>FROM</w:t>
-      </w:r>
-      <w:r>
-        <w:rPr>
-          <w:bCs/>
-          <w:sz w:val="28"/>
-          <w:szCs w:val="28"/>
+        <w:t>ON table1.column_name = table2.column_name;</w:t>
+      </w:r>
+      <w:r>
+        <w:rPr>
+          <w:bCs/>
+          <w:sz w:val="28"/>
+          <w:szCs w:val="28"/>
+          <w:lang w:val="en-US"/>
+        </w:rPr>
+        <w:t xml:space="preserve">», </w:t>
+      </w:r>
+      <w:r>
+        <w:rPr>
+          <w:bCs/>
+          <w:sz w:val="28"/>
+          <w:szCs w:val="28"/>
+        </w:rPr>
+        <w:t>где</w:t>
+      </w:r>
+      <w:r>
+        <w:rPr>
+          <w:bCs/>
+          <w:sz w:val="28"/>
+          <w:szCs w:val="28"/>
+          <w:lang w:val="en-US"/>
+        </w:rPr>
+        <w:t xml:space="preserve"> table_name</w:t>
+      </w:r>
+      <w:r>
+        <w:rPr>
+          <w:bCs/>
+          <w:sz w:val="28"/>
+          <w:szCs w:val="28"/>
+          <w:lang w:val="en-US"/>
+        </w:rPr>
+        <w:t xml:space="preserve">1 </w:t>
+      </w:r>
+      <w:r>
+        <w:rPr>
+          <w:bCs/>
+          <w:sz w:val="28"/>
+          <w:szCs w:val="28"/>
+        </w:rPr>
+        <w:t>и</w:t>
+      </w:r>
+      <w:r>
+        <w:rPr>
+          <w:bCs/>
+          <w:sz w:val="28"/>
+          <w:szCs w:val="28"/>
+          <w:lang w:val="en-US"/>
+        </w:rPr>
+        <w:t xml:space="preserve"> table</w:t>
+      </w:r>
+      <w:r>
+        <w:rPr>
+          <w:bCs/>
+          <w:sz w:val="28"/>
+          <w:szCs w:val="28"/>
+          <w:lang w:val="en-US"/>
+        </w:rPr>
+        <w:t>_name</w:t>
+      </w:r>
+      <w:r>
+        <w:rPr>
+          <w:bCs/>
+          <w:sz w:val="28"/>
+          <w:szCs w:val="28"/>
+          <w:lang w:val="en-US"/>
+        </w:rPr>
+        <w:t>2</w:t>
+      </w:r>
+      <w:r>
+        <w:rPr>
+          <w:bCs/>
+          <w:sz w:val="28"/>
+          <w:szCs w:val="28"/>
+          <w:lang w:val="en-US"/>
+        </w:rPr>
+        <w:t xml:space="preserve">– </w:t>
+      </w:r>
+      <w:r>
+        <w:rPr>
+          <w:bCs/>
+          <w:sz w:val="28"/>
+          <w:szCs w:val="28"/>
+        </w:rPr>
+        <w:t>названи</w:t>
+      </w:r>
+      <w:r>
+        <w:rPr>
+          <w:bCs/>
+          <w:sz w:val="28"/>
+          <w:szCs w:val="28"/>
+        </w:rPr>
+        <w:t>я</w:t>
+      </w:r>
+      <w:r>
+        <w:rPr>
+          <w:bCs/>
+          <w:sz w:val="28"/>
+          <w:szCs w:val="28"/>
+          <w:lang w:val="en-US"/>
         </w:rPr>
         <w:t xml:space="preserve"> </w:t>
       </w:r>
@@ -37122,153 +37006,44 @@
           <w:bCs/>
           <w:sz w:val="28"/>
           <w:szCs w:val="28"/>
-          <w:lang w:val="en-US"/>
-        </w:rPr>
-        <w:t>table</w:t>
-      </w:r>
-      <w:r>
-        <w:rPr>
-          <w:bCs/>
-          <w:sz w:val="28"/>
-          <w:szCs w:val="28"/>
-        </w:rPr>
-        <w:t>_</w:t>
-      </w:r>
-      <w:r>
-        <w:rPr>
-          <w:bCs/>
-          <w:sz w:val="28"/>
-          <w:szCs w:val="28"/>
-          <w:lang w:val="en-US"/>
-        </w:rPr>
-        <w:t>name</w:t>
-      </w:r>
-      <w:r>
-        <w:rPr>
-          <w:bCs/>
-          <w:sz w:val="28"/>
-          <w:szCs w:val="28"/>
-        </w:rPr>
-        <w:t xml:space="preserve">1, </w:t>
-      </w:r>
-      <w:r>
-        <w:rPr>
-          <w:bCs/>
-          <w:sz w:val="28"/>
-          <w:szCs w:val="28"/>
-          <w:lang w:val="en-US"/>
-        </w:rPr>
-        <w:t>table</w:t>
-      </w:r>
-      <w:r>
-        <w:rPr>
-          <w:bCs/>
-          <w:sz w:val="28"/>
-          <w:szCs w:val="28"/>
-        </w:rPr>
-        <w:t>_</w:t>
-      </w:r>
-      <w:r>
-        <w:rPr>
-          <w:bCs/>
-          <w:sz w:val="28"/>
-          <w:szCs w:val="28"/>
-          <w:lang w:val="en-US"/>
-        </w:rPr>
-        <w:t>name</w:t>
-      </w:r>
-      <w:r>
-        <w:rPr>
-          <w:bCs/>
-          <w:sz w:val="28"/>
-          <w:szCs w:val="28"/>
-        </w:rPr>
-        <w:t xml:space="preserve">2 </w:t>
-      </w:r>
-      <w:r>
-        <w:rPr>
-          <w:bCs/>
-          <w:sz w:val="28"/>
-          <w:szCs w:val="28"/>
-          <w:lang w:val="en-US"/>
-        </w:rPr>
-        <w:t>WHERE</w:t>
-      </w:r>
-      <w:r>
-        <w:rPr>
-          <w:bCs/>
-          <w:sz w:val="28"/>
-          <w:szCs w:val="28"/>
+        </w:rPr>
+        <w:t>таблиц</w:t>
+      </w:r>
+      <w:r>
+        <w:rPr>
+          <w:bCs/>
+          <w:sz w:val="28"/>
+          <w:szCs w:val="28"/>
+          <w:lang w:val="en-US"/>
+        </w:rPr>
+        <w:t xml:space="preserve">, </w:t>
+      </w:r>
+      <w:r>
+        <w:rPr>
+          <w:bCs/>
+          <w:sz w:val="28"/>
+          <w:szCs w:val="28"/>
+        </w:rPr>
+        <w:t>а</w:t>
+      </w:r>
+      <w:r>
+        <w:rPr>
+          <w:bCs/>
+          <w:sz w:val="28"/>
+          <w:szCs w:val="28"/>
+          <w:lang w:val="en-US"/>
         </w:rPr>
         <w:t xml:space="preserve"> </w:t>
       </w:r>
-      <w:r>
-        <w:rPr>
-          <w:bCs/>
-          <w:sz w:val="28"/>
-          <w:szCs w:val="28"/>
-          <w:lang w:val="en-US"/>
-        </w:rPr>
-        <w:t>condition</w:t>
-      </w:r>
-      <w:r>
-        <w:rPr>
-          <w:bCs/>
-          <w:sz w:val="28"/>
-          <w:szCs w:val="28"/>
-        </w:rPr>
-        <w:t xml:space="preserve">;», где </w:t>
-      </w:r>
-      <w:r>
-        <w:rPr>
-          <w:bCs/>
-          <w:sz w:val="28"/>
-          <w:szCs w:val="28"/>
-          <w:lang w:val="en-US"/>
-        </w:rPr>
-        <w:t>table</w:t>
-      </w:r>
-      <w:r>
-        <w:rPr>
-          <w:bCs/>
-          <w:sz w:val="28"/>
-          <w:szCs w:val="28"/>
-        </w:rPr>
-        <w:t>_</w:t>
-      </w:r>
-      <w:r>
-        <w:rPr>
-          <w:bCs/>
-          <w:sz w:val="28"/>
-          <w:szCs w:val="28"/>
-          <w:lang w:val="en-US"/>
-        </w:rPr>
-        <w:t>name</w:t>
-      </w:r>
-      <w:r>
-        <w:rPr>
-          <w:bCs/>
-          <w:sz w:val="28"/>
-          <w:szCs w:val="28"/>
-        </w:rPr>
-        <w:t xml:space="preserve">1 </w:t>
-      </w:r>
-      <w:r>
-        <w:rPr>
-          <w:bCs/>
-          <w:sz w:val="28"/>
-          <w:szCs w:val="28"/>
-        </w:rPr>
-        <w:t xml:space="preserve">и </w:t>
-      </w:r>
       <w:proofErr w:type="spellStart"/>
       <w:r>
         <w:rPr>
           <w:bCs/>
           <w:sz w:val="28"/>
           <w:szCs w:val="28"/>
-        </w:rPr>
-        <w:t>table</w:t>
+          <w:lang w:val="en-US"/>
+        </w:rPr>
+        <w:t>column_name</w:t>
       </w:r>
       <w:proofErr w:type="spellEnd"/>
       <w:r>
@@ -37276,63 +37051,7 @@
           <w:bCs/>
           <w:sz w:val="28"/>
           <w:szCs w:val="28"/>
-        </w:rPr>
-        <w:t>_</w:t>
-      </w:r>
-      <w:r>
-        <w:rPr>
-          <w:bCs/>
-          <w:sz w:val="28"/>
-          <w:szCs w:val="28"/>
-          <w:lang w:val="en-US"/>
-        </w:rPr>
-        <w:t>name</w:t>
-      </w:r>
-      <w:r>
-        <w:rPr>
-          <w:bCs/>
-          <w:sz w:val="28"/>
-          <w:szCs w:val="28"/>
-        </w:rPr>
-        <w:t>2</w:t>
-      </w:r>
-      <w:r>
-        <w:rPr>
-          <w:bCs/>
-          <w:sz w:val="28"/>
-          <w:szCs w:val="28"/>
-        </w:rPr>
-        <w:t>– названи</w:t>
-      </w:r>
-      <w:r>
-        <w:rPr>
-          <w:bCs/>
-          <w:sz w:val="28"/>
-          <w:szCs w:val="28"/>
-        </w:rPr>
-        <w:t>я</w:t>
-      </w:r>
-      <w:r>
-        <w:rPr>
-          <w:bCs/>
-          <w:sz w:val="28"/>
-          <w:szCs w:val="28"/>
-        </w:rPr>
-        <w:t xml:space="preserve"> таблиц, </w:t>
-      </w:r>
-      <w:r>
-        <w:rPr>
-          <w:bCs/>
-          <w:sz w:val="28"/>
-          <w:szCs w:val="28"/>
-        </w:rPr>
-        <w:t>а</w:t>
-      </w:r>
-      <w:r>
-        <w:rPr>
-          <w:bCs/>
-          <w:sz w:val="28"/>
-          <w:szCs w:val="28"/>
+          <w:lang w:val="en-US"/>
         </w:rPr>
         <w:t xml:space="preserve"> </w:t>
       </w:r>
@@ -37343,13 +37062,14 @@
           <w:szCs w:val="28"/>
           <w:lang w:val="en-US"/>
         </w:rPr>
-        <w:t>condition</w:t>
-      </w:r>
-      <w:r>
-        <w:rPr>
-          <w:bCs/>
-          <w:sz w:val="28"/>
-          <w:szCs w:val="28"/>
+        <w:t>–</w:t>
+      </w:r>
+      <w:r>
+        <w:rPr>
+          <w:bCs/>
+          <w:sz w:val="28"/>
+          <w:szCs w:val="28"/>
+          <w:lang w:val="en-US"/>
         </w:rPr>
         <w:t xml:space="preserve"> </w:t>
       </w:r>
@@ -37359,13 +37079,14 @@
           <w:sz w:val="28"/>
           <w:szCs w:val="28"/>
         </w:rPr>
-        <w:t>–</w:t>
-      </w:r>
-      <w:r>
-        <w:rPr>
-          <w:bCs/>
-          <w:sz w:val="28"/>
-          <w:szCs w:val="28"/>
+        <w:t>название</w:t>
+      </w:r>
+      <w:r>
+        <w:rPr>
+          <w:bCs/>
+          <w:sz w:val="28"/>
+          <w:szCs w:val="28"/>
+          <w:lang w:val="en-US"/>
         </w:rPr>
         <w:t xml:space="preserve"> </w:t>
       </w:r>
@@ -37375,37 +37096,14 @@
           <w:sz w:val="28"/>
           <w:szCs w:val="28"/>
         </w:rPr>
-        <w:t>условие с оператор</w:t>
-      </w:r>
-      <w:r>
-        <w:rPr>
-          <w:bCs/>
-          <w:sz w:val="28"/>
-          <w:szCs w:val="28"/>
-        </w:rPr>
-        <w:t>ом</w:t>
-      </w:r>
-      <w:r>
-        <w:rPr>
-          <w:bCs/>
-          <w:sz w:val="28"/>
-          <w:szCs w:val="28"/>
-        </w:rPr>
-        <w:t>:</w:t>
-      </w:r>
-      <w:r>
-        <w:rPr>
-          <w:bCs/>
-          <w:sz w:val="28"/>
-          <w:szCs w:val="28"/>
-        </w:rPr>
-        <w:t xml:space="preserve"> «=»</w:t>
-      </w:r>
-      <w:r>
-        <w:rPr>
-          <w:bCs/>
-          <w:sz w:val="28"/>
-          <w:szCs w:val="28"/>
+        <w:t>столбца</w:t>
+      </w:r>
+      <w:r>
+        <w:rPr>
+          <w:bCs/>
+          <w:sz w:val="28"/>
+          <w:szCs w:val="28"/>
+          <w:lang w:val="en-US"/>
         </w:rPr>
         <w:t>.</w:t>
       </w:r>
@@ -37431,7 +37129,374 @@
           <w:sz w:val="28"/>
           <w:szCs w:val="28"/>
         </w:rPr>
-        <w:t>Пользователь видит в консоли результат выборки в виде таблицы.</w:t>
+        <w:t xml:space="preserve">Пользователь видит </w:t>
+      </w:r>
+      <w:r>
+        <w:rPr>
+          <w:bCs/>
+          <w:sz w:val="28"/>
+          <w:szCs w:val="28"/>
+        </w:rPr>
+        <w:t xml:space="preserve">на экране </w:t>
+      </w:r>
+      <w:r>
+        <w:rPr>
+          <w:bCs/>
+          <w:sz w:val="28"/>
+          <w:szCs w:val="28"/>
+        </w:rPr>
+        <w:t>результат выборки в виде таблицы.</w:t>
+      </w:r>
+    </w:p>
+    <w:p>
+      <w:pPr>
+        <w:pStyle w:val="a7"/>
+        <w:numPr>
+          <w:ilvl w:val="0"/>
+          <w:numId w:val="28"/>
+        </w:numPr>
+        <w:spacing w:after="160" w:line="360" w:lineRule="auto"/>
+        <w:jc w:val="both"/>
+        <w:rPr>
+          <w:b/>
+          <w:bCs/>
+          <w:i/>
+          <w:sz w:val="28"/>
+          <w:szCs w:val="28"/>
+          <w:highlight w:val="lightGray"/>
+        </w:rPr>
+      </w:pPr>
+      <w:r>
+        <w:rPr>
+          <w:b/>
+          <w:bCs/>
+          <w:i/>
+          <w:sz w:val="28"/>
+          <w:szCs w:val="28"/>
+          <w:highlight w:val="lightGray"/>
+        </w:rPr>
+        <w:t xml:space="preserve">Со сценариями использования не поняла. Почему выборка данных </w:t>
+      </w:r>
+      <w:proofErr w:type="gramStart"/>
+      <w:r>
+        <w:rPr>
+          <w:b/>
+          <w:bCs/>
+          <w:i/>
+          <w:sz w:val="28"/>
+          <w:szCs w:val="28"/>
+          <w:highlight w:val="lightGray"/>
+        </w:rPr>
+        <w:t>- это</w:t>
+      </w:r>
+      <w:proofErr w:type="gramEnd"/>
+      <w:r>
+        <w:rPr>
+          <w:b/>
+          <w:bCs/>
+          <w:i/>
+          <w:sz w:val="28"/>
+          <w:szCs w:val="28"/>
+          <w:highlight w:val="lightGray"/>
+        </w:rPr>
+        <w:t xml:space="preserve"> селекция, проекция и соединение? Если рассматриваются операции реляционной алгебры, то части из них не хватает. Вообще-то выборка и селекция - синонимы. </w:t>
+      </w:r>
+      <w:r>
+        <w:rPr>
+          <w:b/>
+          <w:bCs/>
+          <w:i/>
+          <w:sz w:val="28"/>
+          <w:szCs w:val="28"/>
+          <w:highlight w:val="lightGray"/>
+        </w:rPr>
+        <w:lastRenderedPageBreak/>
+        <w:t>Почему селекция делится на 3 варианта? Если выше вы описываете сценарии вариантов использования, то почему есть только 1 вариант для селекции?</w:t>
+      </w:r>
+      <w:r>
+        <w:rPr>
+          <w:b/>
+          <w:bCs/>
+          <w:i/>
+          <w:sz w:val="28"/>
+          <w:szCs w:val="28"/>
+          <w:highlight w:val="lightGray"/>
+        </w:rPr>
+        <w:t xml:space="preserve"> </w:t>
+      </w:r>
+    </w:p>
+    <w:p>
+      <w:pPr>
+        <w:pStyle w:val="a7"/>
+        <w:spacing w:after="160" w:line="360" w:lineRule="auto"/>
+        <w:ind w:left="1428"/>
+        <w:jc w:val="both"/>
+        <w:rPr>
+          <w:bCs/>
+          <w:sz w:val="28"/>
+          <w:szCs w:val="28"/>
+          <w:highlight w:val="green"/>
+        </w:rPr>
+      </w:pPr>
+      <w:r>
+        <w:rPr>
+          <w:bCs/>
+          <w:sz w:val="28"/>
+          <w:szCs w:val="28"/>
+          <w:highlight w:val="green"/>
+        </w:rPr>
+        <w:t xml:space="preserve">Хотела сделать акцент на поддерживаемых операторах для условий. Например, не реализовывала возможность использования операторов: </w:t>
+      </w:r>
+      <w:r>
+        <w:rPr>
+          <w:bCs/>
+          <w:sz w:val="28"/>
+          <w:szCs w:val="28"/>
+          <w:highlight w:val="green"/>
+        </w:rPr>
+        <w:t>BETWEEN</w:t>
+      </w:r>
+      <w:r>
+        <w:rPr>
+          <w:bCs/>
+          <w:sz w:val="28"/>
+          <w:szCs w:val="28"/>
+          <w:highlight w:val="green"/>
+        </w:rPr>
+        <w:t xml:space="preserve">, </w:t>
+      </w:r>
+      <w:r>
+        <w:rPr>
+          <w:bCs/>
+          <w:sz w:val="28"/>
+          <w:szCs w:val="28"/>
+          <w:highlight w:val="green"/>
+          <w:lang w:val="en-US"/>
+        </w:rPr>
+        <w:t>LIKE</w:t>
+      </w:r>
+      <w:r>
+        <w:rPr>
+          <w:bCs/>
+          <w:sz w:val="28"/>
+          <w:szCs w:val="28"/>
+          <w:highlight w:val="green"/>
+        </w:rPr>
+        <w:t xml:space="preserve">, </w:t>
+      </w:r>
+      <w:r>
+        <w:rPr>
+          <w:bCs/>
+          <w:sz w:val="28"/>
+          <w:szCs w:val="28"/>
+          <w:highlight w:val="green"/>
+        </w:rPr>
+        <w:t>IN</w:t>
+      </w:r>
+      <w:r>
+        <w:rPr>
+          <w:bCs/>
+          <w:sz w:val="28"/>
+          <w:szCs w:val="28"/>
+          <w:highlight w:val="green"/>
+        </w:rPr>
+        <w:t xml:space="preserve">, но поддерживаются </w:t>
+      </w:r>
+      <w:r>
+        <w:rPr>
+          <w:bCs/>
+          <w:sz w:val="28"/>
+          <w:szCs w:val="28"/>
+          <w:highlight w:val="green"/>
+        </w:rPr>
+        <w:t xml:space="preserve">«=», «&lt;=», </w:t>
+      </w:r>
+      <w:proofErr w:type="gramStart"/>
+      <w:r>
+        <w:rPr>
+          <w:bCs/>
+          <w:sz w:val="28"/>
+          <w:szCs w:val="28"/>
+          <w:highlight w:val="green"/>
+        </w:rPr>
+        <w:t>«&gt;=</w:t>
+      </w:r>
+      <w:proofErr w:type="gramEnd"/>
+      <w:r>
+        <w:rPr>
+          <w:bCs/>
+          <w:sz w:val="28"/>
+          <w:szCs w:val="28"/>
+          <w:highlight w:val="green"/>
+        </w:rPr>
+        <w:t>», «&lt;», «&gt;».</w:t>
+      </w:r>
+      <w:r>
+        <w:rPr>
+          <w:bCs/>
+          <w:sz w:val="28"/>
+          <w:szCs w:val="28"/>
+          <w:highlight w:val="green"/>
+        </w:rPr>
+        <w:t xml:space="preserve"> И хотела выделить отдельно подобный синтаксис </w:t>
+      </w:r>
+      <w:r>
+        <w:rPr>
+          <w:bCs/>
+          <w:sz w:val="28"/>
+          <w:szCs w:val="28"/>
+          <w:highlight w:val="green"/>
+        </w:rPr>
+        <w:t>«</w:t>
+      </w:r>
+      <w:r>
+        <w:rPr>
+          <w:bCs/>
+          <w:sz w:val="28"/>
+          <w:szCs w:val="28"/>
+          <w:highlight w:val="green"/>
+        </w:rPr>
+        <w:t>SELECT column1, column2, ...</w:t>
+      </w:r>
+    </w:p>
+    <w:p>
+      <w:pPr>
+        <w:pStyle w:val="a7"/>
+        <w:spacing w:after="160" w:line="360" w:lineRule="auto"/>
+        <w:ind w:left="1428"/>
+        <w:jc w:val="both"/>
+        <w:rPr>
+          <w:bCs/>
+          <w:sz w:val="28"/>
+          <w:szCs w:val="28"/>
+        </w:rPr>
+      </w:pPr>
+      <w:r>
+        <w:rPr>
+          <w:bCs/>
+          <w:sz w:val="28"/>
+          <w:szCs w:val="28"/>
+          <w:highlight w:val="green"/>
+        </w:rPr>
+        <w:t xml:space="preserve">FROM </w:t>
+      </w:r>
+      <w:proofErr w:type="spellStart"/>
+      <w:r>
+        <w:rPr>
+          <w:bCs/>
+          <w:sz w:val="28"/>
+          <w:szCs w:val="28"/>
+          <w:highlight w:val="green"/>
+        </w:rPr>
+        <w:t>table_name</w:t>
+      </w:r>
+      <w:proofErr w:type="spellEnd"/>
+      <w:r>
+        <w:rPr>
+          <w:bCs/>
+          <w:sz w:val="28"/>
+          <w:szCs w:val="28"/>
+          <w:highlight w:val="green"/>
+        </w:rPr>
+        <w:t>;</w:t>
+      </w:r>
+      <w:r>
+        <w:rPr>
+          <w:bCs/>
+          <w:sz w:val="28"/>
+          <w:szCs w:val="28"/>
+        </w:rPr>
+        <w:t>»</w:t>
+      </w:r>
+    </w:p>
+    <w:p>
+      <w:pPr>
+        <w:pStyle w:val="a7"/>
+        <w:spacing w:after="160" w:line="360" w:lineRule="auto"/>
+        <w:ind w:left="1428"/>
+        <w:jc w:val="both"/>
+        <w:rPr>
+          <w:b/>
+          <w:bCs/>
+          <w:i/>
+          <w:sz w:val="28"/>
+          <w:szCs w:val="28"/>
+          <w:highlight w:val="lightGray"/>
+        </w:rPr>
+      </w:pPr>
+      <w:r>
+        <w:rPr>
+          <w:b/>
+          <w:bCs/>
+          <w:i/>
+          <w:sz w:val="28"/>
+          <w:szCs w:val="28"/>
+          <w:highlight w:val="lightGray"/>
+        </w:rPr>
+        <w:t xml:space="preserve">По поводу консоли </w:t>
+      </w:r>
+      <w:proofErr w:type="gramStart"/>
+      <w:r>
+        <w:rPr>
+          <w:b/>
+          <w:bCs/>
+          <w:i/>
+          <w:sz w:val="28"/>
+          <w:szCs w:val="28"/>
+          <w:highlight w:val="lightGray"/>
+        </w:rPr>
+        <w:t>- это</w:t>
+      </w:r>
+      <w:proofErr w:type="gramEnd"/>
+      <w:r>
+        <w:rPr>
+          <w:b/>
+          <w:bCs/>
+          <w:i/>
+          <w:sz w:val="28"/>
+          <w:szCs w:val="28"/>
+          <w:highlight w:val="lightGray"/>
+        </w:rPr>
+        <w:t xml:space="preserve"> уже реализация, при проектировании интерфейса важны только операции пользователя и системы, а не способ их осуществления.</w:t>
+      </w:r>
+      <w:r>
+        <w:rPr>
+          <w:b/>
+          <w:bCs/>
+          <w:i/>
+          <w:sz w:val="28"/>
+          <w:szCs w:val="28"/>
+          <w:highlight w:val="lightGray"/>
+        </w:rPr>
+        <w:t xml:space="preserve"> </w:t>
+      </w:r>
+      <w:r>
+        <w:rPr>
+          <w:bCs/>
+          <w:i/>
+          <w:sz w:val="28"/>
+          <w:szCs w:val="28"/>
+          <w:highlight w:val="green"/>
+        </w:rPr>
+        <w:t>Заменила на «</w:t>
+      </w:r>
+      <w:r>
+        <w:rPr>
+          <w:bCs/>
+          <w:sz w:val="28"/>
+          <w:szCs w:val="28"/>
+          <w:highlight w:val="green"/>
+        </w:rPr>
+        <w:t>на экране</w:t>
+      </w:r>
+      <w:r>
+        <w:rPr>
+          <w:bCs/>
+          <w:sz w:val="28"/>
+          <w:szCs w:val="28"/>
+          <w:highlight w:val="green"/>
+        </w:rPr>
+        <w:t>»</w:t>
       </w:r>
     </w:p>
     <w:p>
@@ -37512,9 +37577,9 @@
         <w:lastRenderedPageBreak/>
         <w:drawing>
           <wp:inline distT="0" distB="0" distL="0" distR="0">
-            <wp:extent cx="8420100" cy="5285105"/>
-            <wp:effectExtent l="0" t="0" r="0" b="0"/>
-            <wp:docPr id="5" name="Рисунок 5"/>
+            <wp:extent cx="7743825" cy="5419725"/>
+            <wp:effectExtent l="0" t="0" r="9525" b="9525"/>
+            <wp:docPr id="14" name="Рисунок 14"/>
             <wp:cNvGraphicFramePr>
               <a:graphicFrameLocks xmlns:a="http://schemas.openxmlformats.org/drawingml/2006/main" noChangeAspect="1"/>
             </wp:cNvGraphicFramePr>
@@ -37522,7 +37587,7 @@
               <a:graphicData uri="http://schemas.openxmlformats.org/drawingml/2006/picture">
                 <pic:pic xmlns:pic="http://schemas.openxmlformats.org/drawingml/2006/picture">
                   <pic:nvPicPr>
-                    <pic:cNvPr id="5" name="use-case.png"/>
+                    <pic:cNvPr id="14" name="use-case (2).png"/>
                     <pic:cNvPicPr/>
                   </pic:nvPicPr>
                   <pic:blipFill>
@@ -37540,7 +37605,7 @@
                   <pic:spPr>
                     <a:xfrm>
                       <a:off x="0" y="0"/>
-                      <a:ext cx="8434633" cy="5294227"/>
+                      <a:ext cx="7764287" cy="5434046"/>
                     </a:xfrm>
                     <a:prstGeom prst="rect">
                       <a:avLst/>
@@ -37737,6 +37802,22 @@
         </w:rPr>
         <w:t xml:space="preserve"> на диск. </w:t>
       </w:r>
+      <w:r>
+        <w:rPr>
+          <w:bCs/>
+          <w:sz w:val="28"/>
+          <w:szCs w:val="28"/>
+        </w:rPr>
+        <w:t xml:space="preserve">Хранение данных на диске </w:t>
+      </w:r>
+      <w:r>
+        <w:rPr>
+          <w:bCs/>
+          <w:sz w:val="28"/>
+          <w:szCs w:val="28"/>
+        </w:rPr>
+        <w:t>является самостоятельной задачей, выходящей за рамки данной работы.</w:t>
+      </w:r>
     </w:p>
     <w:p>
       <w:pPr>
@@ -38136,6 +38217,7 @@
           <w:sz w:val="28"/>
           <w:szCs w:val="28"/>
         </w:rPr>
+        <w:lastRenderedPageBreak/>
         <w:t xml:space="preserve">Компонент выборки данных отвечает за обработку оператора запроса </w:t>
       </w:r>
       <w:r>
@@ -38206,7 +38288,6 @@
           <w:sz w:val="28"/>
           <w:szCs w:val="28"/>
         </w:rPr>
-        <w:lastRenderedPageBreak/>
         <w:t xml:space="preserve">Компонент изменения данных отвечает за обработку следующих операторов </w:t>
       </w:r>
       <w:r>
@@ -39105,8 +39186,6 @@
           <w:szCs w:val="28"/>
         </w:rPr>
       </w:pPr>
-      <w:bookmarkStart w:id="0" w:name="_GoBack"/>
-      <w:bookmarkEnd w:id="0"/>
     </w:p>
     <w:p>
       <w:pPr>
@@ -44046,7 +44125,7 @@
 </file>
 
 <file path=customXml/itemProps1.xml><?xml version="1.0" encoding="utf-8"?>
-<ds:datastoreItem xmlns:ds="http://schemas.openxmlformats.org/officeDocument/2006/customXml" ds:itemID="{188BCE75-3608-4060-B3A1-2661963D18DC}">
+<ds:datastoreItem xmlns:ds="http://schemas.openxmlformats.org/officeDocument/2006/customXml" ds:itemID="{E84C4A8C-2D57-469A-9C29-BA0994D76602}">
   <ds:schemaRefs>
     <ds:schemaRef ds:uri="http://schemas.openxmlformats.org/officeDocument/2006/bibliography"/>
   </ds:schemaRefs>

</xml_diff>